<commit_message>
1) FPGA code restructuring. 2) Finished VGA driver logic (not working). 3) Start writing VGA driver testbench. 4) Finished windows application for generating a *.meminit file from an image.
</commit_message>
<xml_diff>
--- a/SystemVerilog Coding Standard.docx
+++ b/SystemVerilog Coding Standard.docx
@@ -12,9 +12,6 @@
       </w:r>
       <w:r>
         <w:t>Coding Standard</w:t>
-      </w:r>
-      <w:r>
-        <w:t xml:space="preserve"> for Synthesizable FPGA code</w:t>
       </w:r>
     </w:p>
     <w:p>
@@ -270,6 +267,18 @@
             <w:r>
               <w:t>1 for a logic variable and equal to the number of bits for a logic array.</w:t>
             </w:r>
+            <w:r>
+              <w:t xml:space="preserve"> If the size of the array is parameterized, then ‘</w:t>
+            </w:r>
+            <w:r>
+              <w:rPr>
+                <w:rStyle w:val="CodeChar"/>
+              </w:rPr>
+              <w:t>v</w:t>
+            </w:r>
+            <w:r>
+              <w:t>’.</w:t>
+            </w:r>
           </w:p>
         </w:tc>
       </w:tr>
@@ -317,7 +326,22 @@
               <w:cnfStyle w:val="000000000000" w:firstRow="0" w:lastRow="0" w:firstColumn="0" w:lastColumn="0" w:oddVBand="0" w:evenVBand="0" w:oddHBand="0" w:evenHBand="0" w:firstRowFirstColumn="0" w:firstRowLastColumn="0" w:lastRowFirstColumn="0" w:lastRowLastColumn="0"/>
             </w:pPr>
             <w:r>
-              <w:t>1 for a logic variable and equal to the number of bits for a logic array.</w:t>
+              <w:t>1 for a logic variable and equal to the n</w:t>
+            </w:r>
+            <w:r>
+              <w:t>umber of bits for a logic array</w:t>
+            </w:r>
+            <w:r>
+              <w:t>. If the size of the array is parameterized, then ‘</w:t>
+            </w:r>
+            <w:r>
+              <w:rPr>
+                <w:rStyle w:val="CodeChar"/>
+              </w:rPr>
+              <w:t>v</w:t>
+            </w:r>
+            <w:r>
+              <w:t>’.</w:t>
             </w:r>
           </w:p>
         </w:tc>
@@ -493,23 +517,69 @@
       <w:r>
         <w:t>;</w:t>
       </w:r>
+      <w:r>
+        <w:t xml:space="preserve"> </w:t>
+      </w:r>
     </w:p>
     <w:p>
       <w:pPr>
         <w:pStyle w:val="Code"/>
       </w:pPr>
       <w:r>
+        <w:t>logic [BITS-1</w:t>
+      </w:r>
+      <w:r>
+        <w:t>:0] ul</w:t>
+      </w:r>
+      <w:r>
+        <w:t>v</w:t>
+      </w:r>
+      <w:r>
+        <w:t>UnsignedData</w:t>
+      </w:r>
+      <w:r>
+        <w:t>;</w:t>
+      </w:r>
+    </w:p>
+    <w:p>
+      <w:pPr>
+        <w:pStyle w:val="Code"/>
+      </w:pPr>
+      <w:r>
         <w:t>logic signed [15:0] sl16SignedData</w:t>
       </w:r>
       <w:r>
         <w:t>;</w:t>
       </w:r>
+      <w:r>
+        <w:t xml:space="preserve"> </w:t>
+      </w:r>
     </w:p>
     <w:p>
       <w:pPr>
         <w:pStyle w:val="Code"/>
       </w:pPr>
       <w:r>
+        <w:t>logic signed [</w:t>
+      </w:r>
+      <w:r>
+        <w:t>BITS-1</w:t>
+      </w:r>
+      <w:r>
+        <w:t>:0] slv</w:t>
+      </w:r>
+      <w:r>
+        <w:t>SignedData</w:t>
+      </w:r>
+      <w:r>
+        <w:t>;</w:t>
+      </w:r>
+    </w:p>
+    <w:p>
+      <w:pPr>
+        <w:pStyle w:val="Code"/>
+      </w:pPr>
+      <w:r>
         <w:t>tIImageTransfer iImageTransfer;</w:t>
       </w:r>
     </w:p>
@@ -533,9 +603,32 @@
       </w:r>
       <w:r>
         <w:t>ic [23:0] aul24RamBuffer[0:76799</w:t>
+      </w:r>
+      <w:r>
+        <w:t>];</w:t>
+      </w:r>
+      <w:r>
+        <w:t xml:space="preserve"> </w:t>
+      </w:r>
+    </w:p>
+    <w:p>
+      <w:pPr>
+        <w:pStyle w:val="Code"/>
+      </w:pPr>
+      <w:r>
+        <w:t>log</w:t>
+      </w:r>
+      <w:r>
+        <w:t>ic [BITS-1</w:t>
+      </w:r>
+      <w:r>
+        <w:t>:0] aulv</w:t>
       </w:r>
       <w:bookmarkStart w:id="0" w:name="_GoBack"/>
       <w:bookmarkEnd w:id="0"/>
+      <w:r>
+        <w:t>RamBuffer[0:76799</w:t>
+      </w:r>
       <w:r>
         <w:t>];</w:t>
       </w:r>
@@ -838,6 +931,7 @@
     <w:p/>
     <w:p>
       <w:r>
+        <w:lastRenderedPageBreak/>
         <w:t>Examples:</w:t>
       </w:r>
     </w:p>
@@ -846,7 +940,6 @@
         <w:pStyle w:val="Code"/>
       </w:pPr>
       <w:r>
-        <w:lastRenderedPageBreak/>
         <w:t xml:space="preserve">input logic </w:t>
       </w:r>
       <w:r>
@@ -892,10 +985,10 @@
         <w:pStyle w:val="Heading1"/>
       </w:pPr>
       <w:r>
-        <w:t xml:space="preserve">Rule 1-3: </w:t>
-      </w:r>
-      <w:r>
-        <w:t xml:space="preserve">Active-low </w:t>
+        <w:t>Rule 1-4</w:t>
+      </w:r>
+      <w:r>
+        <w:t xml:space="preserve">: Active-low </w:t>
       </w:r>
       <w:r>
         <w:t>signal identifiers</w:t>
@@ -903,31 +996,7 @@
     </w:p>
     <w:p>
       <w:r>
-        <w:t xml:space="preserve">Active-low signal variables shall </w:t>
-      </w:r>
-      <w:r>
-        <w:t>follow the variable name convention</w:t>
-      </w:r>
-      <w:r>
-        <w:t>s</w:t>
-      </w:r>
-      <w:r>
-        <w:t xml:space="preserve"> [Rule 1-2</w:t>
-      </w:r>
-      <w:r>
-        <w:t>], [Rule 1-3</w:t>
-      </w:r>
-      <w:r>
-        <w:t>]</w:t>
-      </w:r>
-      <w:r>
-        <w:t xml:space="preserve"> and</w:t>
-      </w:r>
-      <w:r>
-        <w:t xml:space="preserve"> </w:t>
-      </w:r>
-      <w:r>
-        <w:t>have the postfix ‘</w:t>
+        <w:t>Active-low signal variables shall have the postfix ‘</w:t>
       </w:r>
       <w:r>
         <w:rPr>
@@ -973,6 +1042,69 @@
       <w:r>
         <w:t>logic ul1FpgaReset_n;</w:t>
       </w:r>
+    </w:p>
+    <w:p>
+      <w:pPr>
+        <w:pStyle w:val="Heading1"/>
+      </w:pPr>
+      <w:r>
+        <w:t>Rule 1-5: Constant</w:t>
+      </w:r>
+      <w:r>
+        <w:t xml:space="preserve"> </w:t>
+      </w:r>
+      <w:r>
+        <w:t>signal</w:t>
+      </w:r>
+      <w:r>
+        <w:t xml:space="preserve"> identifiers</w:t>
+      </w:r>
+    </w:p>
+    <w:p>
+      <w:r>
+        <w:t xml:space="preserve">Constant signal variables shall </w:t>
+      </w:r>
+      <w:r>
+        <w:t>have the prefix ‘</w:t>
+      </w:r>
+      <w:r>
+        <w:rPr>
+          <w:rStyle w:val="CodeChar"/>
+        </w:rPr>
+        <w:t>c</w:t>
+      </w:r>
+      <w:r>
+        <w:t>’.</w:t>
+      </w:r>
+    </w:p>
+    <w:p>
+      <w:pPr>
+        <w:jc w:val="center"/>
+      </w:pPr>
+      <w:r>
+        <w:rPr>
+          <w:rStyle w:val="CodeChar"/>
+        </w:rPr>
+        <w:t>c</w:t>
+      </w:r>
+      <w:r>
+        <w:t>&lt;identifier&gt;</w:t>
+      </w:r>
+    </w:p>
+    <w:p>
+      <w:r>
+        <w:t>Examples:</w:t>
+      </w:r>
+    </w:p>
+    <w:p>
+      <w:pPr>
+        <w:pStyle w:val="Code"/>
+      </w:pPr>
+      <w:r>
+        <w:t>const logic [7:0] cul8ResetDelayCC = 256;</w:t>
+      </w:r>
+    </w:p>
+    <w:p>
       <w:r>
         <w:br w:type="page"/>
       </w:r>
@@ -983,10 +1115,7 @@
       </w:pPr>
       <w:r>
         <w:lastRenderedPageBreak/>
-        <w:t>Rule 2</w:t>
-      </w:r>
-      <w:r>
-        <w:t xml:space="preserve">-1: </w:t>
+        <w:t xml:space="preserve">Rule 2-1: </w:t>
       </w:r>
       <w:r>
         <w:t>Module</w:t>
@@ -1017,10 +1146,7 @@
         <w:pStyle w:val="Heading1"/>
       </w:pPr>
       <w:r>
-        <w:t>Rule 2</w:t>
-      </w:r>
-      <w:r>
-        <w:t xml:space="preserve">-2: </w:t>
+        <w:t xml:space="preserve">Rule 2-2: </w:t>
       </w:r>
       <w:r>
         <w:t xml:space="preserve">Module </w:t>
@@ -1114,10 +1240,7 @@
         <w:pStyle w:val="Heading1"/>
       </w:pPr>
       <w:r>
-        <w:t>Rule 2</w:t>
-      </w:r>
-      <w:r>
-        <w:t xml:space="preserve">-3: </w:t>
+        <w:t xml:space="preserve">Rule 2-3: </w:t>
       </w:r>
       <w:r>
         <w:t xml:space="preserve">Module </w:t>
@@ -1137,10 +1260,7 @@
         <w:t xml:space="preserve"> identifier shall </w:t>
       </w:r>
       <w:r>
-        <w:t>follow the variable name conventions [Rule 1-2], [Rule 1-3]</w:t>
-      </w:r>
-      <w:r>
-        <w:t xml:space="preserve">, [Rule 1-4] and </w:t>
+        <w:t xml:space="preserve">follow the variable name conventions [Rule 1-2], [Rule 1-3], [Rule 1-4] and </w:t>
       </w:r>
       <w:r>
         <w:t>have a type prefix ‘</w:t>
@@ -1251,18 +1371,12 @@
         <w:rPr>
           <w:color w:val="70AD47" w:themeColor="accent6"/>
         </w:rPr>
-        <w:t>//tMCameraFpga</w:t>
+        <w:t xml:space="preserve">//tMCameraFpga </w:t>
       </w:r>
       <w:r>
         <w:rPr>
           <w:color w:val="70AD47" w:themeColor="accent6"/>
         </w:rPr>
-        <w:t xml:space="preserve"> </w:t>
-      </w:r>
-      <w:r>
-        <w:rPr>
-          <w:color w:val="70AD47" w:themeColor="accent6"/>
-        </w:rPr>
         <w:br w:type="page"/>
       </w:r>
     </w:p>
@@ -1272,16 +1386,7 @@
       </w:pPr>
       <w:r>
         <w:lastRenderedPageBreak/>
-        <w:t>Rule 3</w:t>
-      </w:r>
-      <w:r>
-        <w:t xml:space="preserve">-1: </w:t>
-      </w:r>
-      <w:r>
-        <w:t>Package</w:t>
-      </w:r>
-      <w:r>
-        <w:t xml:space="preserve"> declaration</w:t>
+        <w:t>Rule 3-1: Package declaration</w:t>
       </w:r>
     </w:p>
     <w:p>
@@ -1306,10 +1411,7 @@
         <w:pStyle w:val="Heading1"/>
       </w:pPr>
       <w:r>
-        <w:t>Rule 3</w:t>
-      </w:r>
-      <w:r>
-        <w:t>-2: Package filename</w:t>
+        <w:t>Rule 3-2: Package filename</w:t>
       </w:r>
     </w:p>
     <w:p>
@@ -1397,10 +1499,7 @@
         <w:pStyle w:val="Heading1"/>
       </w:pPr>
       <w:r>
-        <w:t>Rule 3</w:t>
-      </w:r>
-      <w:r>
-        <w:t>-3: Package identifier type prefix</w:t>
+        <w:t>Rule 3-3: Package identifier type prefix</w:t>
       </w:r>
     </w:p>
     <w:p>
@@ -1710,13 +1809,7 @@
         <w:rPr>
           <w:color w:val="70AD47" w:themeColor="accent6"/>
         </w:rPr>
-        <w:t>//</w:t>
-      </w:r>
-      <w:r>
-        <w:rPr>
-          <w:color w:val="70AD47" w:themeColor="accent6"/>
-        </w:rPr>
-        <w:t>tIDataBus</w:t>
+        <w:t>//tIDataBus</w:t>
       </w:r>
     </w:p>
     <w:sectPr>
@@ -2148,6 +2241,7 @@
   <w:style w:type="character" w:default="1" w:styleId="DefaultParagraphFont">
     <w:name w:val="Default Paragraph Font"/>
     <w:uiPriority w:val="1"/>
+    <w:semiHidden/>
     <w:unhideWhenUsed/>
   </w:style>
   <w:style w:type="table" w:default="1" w:styleId="TableNormal">

</xml_diff>

<commit_message>
Changed the design from 1x frame buffer of 640x480 to 4x sub-frame buffers of 320x240, but it cannot fit in the device :(
</commit_message>
<xml_diff>
--- a/SystemVerilog Coding Standard.docx
+++ b/SystemVerilog Coding Standard.docx
@@ -251,9 +251,11 @@
               <w:pStyle w:val="Code"/>
               <w:cnfStyle w:val="000000100000" w:firstRow="0" w:lastRow="0" w:firstColumn="0" w:lastColumn="0" w:oddVBand="0" w:evenVBand="0" w:oddHBand="1" w:evenHBand="0" w:firstRowFirstColumn="0" w:firstRowLastColumn="0" w:lastRowFirstColumn="0" w:lastRowLastColumn="0"/>
             </w:pPr>
+            <w:proofErr w:type="spellStart"/>
             <w:r>
               <w:t>ul</w:t>
             </w:r>
+            <w:proofErr w:type="spellEnd"/>
           </w:p>
         </w:tc>
         <w:tc>
@@ -312,9 +314,11 @@
               <w:pStyle w:val="Code"/>
               <w:cnfStyle w:val="000000000000" w:firstRow="0" w:lastRow="0" w:firstColumn="0" w:lastColumn="0" w:oddVBand="0" w:evenVBand="0" w:oddHBand="0" w:evenHBand="0" w:firstRowFirstColumn="0" w:firstRowLastColumn="0" w:lastRowFirstColumn="0" w:lastRowLastColumn="0"/>
             </w:pPr>
+            <w:proofErr w:type="spellStart"/>
             <w:r>
               <w:t>sl</w:t>
             </w:r>
+            <w:proofErr w:type="spellEnd"/>
           </w:p>
         </w:tc>
         <w:tc>
@@ -329,10 +333,7 @@
               <w:t>1 for a logic variable and equal to the n</w:t>
             </w:r>
             <w:r>
-              <w:t>umber of bits for a logic array</w:t>
-            </w:r>
-            <w:r>
-              <w:t>. If the size of the array is parameterized, then ‘</w:t>
+              <w:t>umber of bits for a logic array. If the size of the array is parameterized, then ‘</w:t>
             </w:r>
             <w:r>
               <w:rPr>
@@ -379,9 +380,11 @@
               <w:pStyle w:val="Code"/>
               <w:cnfStyle w:val="000000100000" w:firstRow="0" w:lastRow="0" w:firstColumn="0" w:lastColumn="0" w:oddVBand="0" w:evenVBand="0" w:oddHBand="1" w:evenHBand="0" w:firstRowFirstColumn="0" w:firstRowLastColumn="0" w:lastRowFirstColumn="0" w:lastRowLastColumn="0"/>
             </w:pPr>
+            <w:proofErr w:type="spellStart"/>
             <w:r>
               <w:t>i</w:t>
             </w:r>
+            <w:proofErr w:type="spellEnd"/>
           </w:p>
         </w:tc>
         <w:tc>
@@ -417,6 +420,7 @@
                 <w:b w:val="0"/>
               </w:rPr>
             </w:pPr>
+            <w:proofErr w:type="spellStart"/>
             <w:r>
               <w:rPr>
                 <w:b w:val="0"/>
@@ -429,6 +433,7 @@
               </w:rPr>
               <w:t>num</w:t>
             </w:r>
+            <w:proofErr w:type="spellEnd"/>
           </w:p>
         </w:tc>
         <w:tc>
@@ -529,7 +534,11 @@
         <w:t>logic [BITS-1</w:t>
       </w:r>
       <w:r>
-        <w:t>:0] ul</w:t>
+        <w:t xml:space="preserve">:0] </w:t>
+      </w:r>
+      <w:proofErr w:type="spellStart"/>
+      <w:r>
+        <w:t>ul</w:t>
       </w:r>
       <w:r>
         <w:t>v</w:t>
@@ -537,6 +546,7 @@
       <w:r>
         <w:t>UnsignedData</w:t>
       </w:r>
+      <w:proofErr w:type="spellEnd"/>
       <w:r>
         <w:t>;</w:t>
       </w:r>
@@ -560,78 +570,141 @@
         <w:pStyle w:val="Code"/>
       </w:pPr>
       <w:r>
-        <w:t>logic signed [</w:t>
-      </w:r>
-      <w:r>
-        <w:t>BITS-1</w:t>
-      </w:r>
-      <w:r>
-        <w:t>:0] slv</w:t>
-      </w:r>
-      <w:r>
-        <w:t>SignedData</w:t>
-      </w:r>
-      <w:r>
-        <w:t>;</w:t>
-      </w:r>
-    </w:p>
-    <w:p>
-      <w:pPr>
-        <w:pStyle w:val="Code"/>
-      </w:pPr>
-      <w:r>
-        <w:t>tIImageTransfer iImageTransfer;</w:t>
-      </w:r>
-    </w:p>
-    <w:p>
-      <w:pPr>
-        <w:pStyle w:val="Code"/>
-      </w:pPr>
-      <w:r>
-        <w:t>teMacroBlockType e</w:t>
-      </w:r>
-      <w:r>
-        <w:t>MacroBlockType;</w:t>
-      </w:r>
-    </w:p>
-    <w:p>
-      <w:pPr>
-        <w:pStyle w:val="Code"/>
-      </w:pPr>
-      <w:r>
-        <w:t>log</w:t>
-      </w:r>
-      <w:r>
-        <w:t>ic [23:0] aul24RamBuffer[0:76799</w:t>
-      </w:r>
-      <w:r>
-        <w:t>];</w:t>
-      </w:r>
-      <w:r>
-        <w:t xml:space="preserve"> </w:t>
-      </w:r>
-    </w:p>
-    <w:p>
-      <w:pPr>
-        <w:pStyle w:val="Code"/>
-      </w:pPr>
-      <w:r>
-        <w:t>log</w:t>
-      </w:r>
-      <w:r>
-        <w:t>ic [BITS-1</w:t>
-      </w:r>
-      <w:r>
-        <w:t>:0] aulv</w:t>
+        <w:t>logic signed [1:0][7</w:t>
+      </w:r>
+      <w:r>
+        <w:t>:0] sl1</w:t>
       </w:r>
       <w:bookmarkStart w:id="0" w:name="_GoBack"/>
       <w:bookmarkEnd w:id="0"/>
       <w:r>
-        <w:t>RamBuffer[0:76799</w:t>
+        <w:t>6SignedData</w:t>
+      </w:r>
+      <w:r>
+        <w:t>;</w:t>
+      </w:r>
+      <w:r>
+        <w:t xml:space="preserve"> </w:t>
+      </w:r>
+    </w:p>
+    <w:p>
+      <w:pPr>
+        <w:pStyle w:val="Code"/>
+      </w:pPr>
+      <w:r>
+        <w:t>logic signed [</w:t>
+      </w:r>
+      <w:r>
+        <w:t xml:space="preserve">BITS-1:0] </w:t>
+      </w:r>
+      <w:proofErr w:type="spellStart"/>
+      <w:r>
+        <w:t>slv</w:t>
+      </w:r>
+      <w:r>
+        <w:t>SignedData</w:t>
+      </w:r>
+      <w:proofErr w:type="spellEnd"/>
+      <w:r>
+        <w:t>;</w:t>
+      </w:r>
+    </w:p>
+    <w:p>
+      <w:pPr>
+        <w:pStyle w:val="Code"/>
+      </w:pPr>
+      <w:proofErr w:type="spellStart"/>
+      <w:r>
+        <w:t>tIImageTransfer</w:t>
+      </w:r>
+      <w:proofErr w:type="spellEnd"/>
+      <w:r>
+        <w:t xml:space="preserve"> </w:t>
+      </w:r>
+      <w:proofErr w:type="spellStart"/>
+      <w:r>
+        <w:t>iImageTransfer</w:t>
+      </w:r>
+      <w:proofErr w:type="spellEnd"/>
+      <w:r>
+        <w:t>;</w:t>
+      </w:r>
+    </w:p>
+    <w:p>
+      <w:pPr>
+        <w:pStyle w:val="Code"/>
+      </w:pPr>
+      <w:proofErr w:type="spellStart"/>
+      <w:r>
+        <w:t>teMacroBlockType</w:t>
+      </w:r>
+      <w:proofErr w:type="spellEnd"/>
+      <w:r>
+        <w:t xml:space="preserve"> </w:t>
+      </w:r>
+      <w:proofErr w:type="spellStart"/>
+      <w:r>
+        <w:t>e</w:t>
+      </w:r>
+      <w:r>
+        <w:t>MacroBlockType</w:t>
+      </w:r>
+      <w:proofErr w:type="spellEnd"/>
+      <w:r>
+        <w:t>;</w:t>
+      </w:r>
+    </w:p>
+    <w:p>
+      <w:pPr>
+        <w:pStyle w:val="Code"/>
+      </w:pPr>
+      <w:r>
+        <w:t>log</w:t>
+      </w:r>
+      <w:r>
+        <w:t>ic [23:0] aul24</w:t>
+      </w:r>
+      <w:proofErr w:type="gramStart"/>
+      <w:r>
+        <w:t>RamBuffer[</w:t>
+      </w:r>
+      <w:proofErr w:type="gramEnd"/>
+      <w:r>
+        <w:t>0:76799</w:t>
       </w:r>
       <w:r>
         <w:t>];</w:t>
       </w:r>
+      <w:r>
+        <w:t xml:space="preserve"> </w:t>
+      </w:r>
+    </w:p>
+    <w:p>
+      <w:pPr>
+        <w:pStyle w:val="Code"/>
+      </w:pPr>
+      <w:r>
+        <w:t>log</w:t>
+      </w:r>
+      <w:r>
+        <w:t xml:space="preserve">ic [BITS-1:0] </w:t>
+      </w:r>
+      <w:proofErr w:type="spellStart"/>
+      <w:proofErr w:type="gramStart"/>
+      <w:r>
+        <w:t>aulvRamBuffer</w:t>
+      </w:r>
+      <w:proofErr w:type="spellEnd"/>
+      <w:r>
+        <w:t>[</w:t>
+      </w:r>
+      <w:proofErr w:type="gramEnd"/>
+      <w:r>
+        <w:t>0:76799</w:t>
+      </w:r>
+      <w:r>
+        <w:t>];</w:t>
+      </w:r>
     </w:p>
     <w:p>
       <w:pPr>
@@ -688,7 +761,15 @@
         <w:t>p</w:t>
       </w:r>
       <w:r>
-        <w:t xml:space="preserve">’ followed by the direction identifier &lt;dir&gt; </w:t>
+        <w:t>’ followed by the direction identifier &lt;</w:t>
+      </w:r>
+      <w:proofErr w:type="spellStart"/>
+      <w:r>
+        <w:t>dir</w:t>
+      </w:r>
+      <w:proofErr w:type="spellEnd"/>
+      <w:r>
+        <w:t xml:space="preserve">&gt; </w:t>
       </w:r>
       <w:r>
         <w:t>to specify the direction of the port</w:t>
@@ -711,8 +792,13 @@
         <w:t>p</w:t>
       </w:r>
       <w:r>
-        <w:t>&lt;dir</w:t>
-      </w:r>
+        <w:t>&lt;</w:t>
+      </w:r>
+      <w:proofErr w:type="spellStart"/>
+      <w:r>
+        <w:t>dir</w:t>
+      </w:r>
+      <w:proofErr w:type="spellEnd"/>
       <w:r>
         <w:t>&gt;</w:t>
       </w:r>
@@ -763,8 +849,13 @@
               <w:t>p</w:t>
             </w:r>
             <w:r>
-              <w:t>&lt;dir</w:t>
-            </w:r>
+              <w:t>&lt;</w:t>
+            </w:r>
+            <w:proofErr w:type="spellStart"/>
+            <w:r>
+              <w:t>dir</w:t>
+            </w:r>
+            <w:proofErr w:type="spellEnd"/>
             <w:r>
               <w:t>&gt;</w:t>
             </w:r>
@@ -840,9 +931,11 @@
               <w:pStyle w:val="Code"/>
               <w:cnfStyle w:val="000000000000" w:firstRow="0" w:lastRow="0" w:firstColumn="0" w:lastColumn="0" w:oddVBand="0" w:evenVBand="0" w:oddHBand="0" w:evenHBand="0" w:firstRowFirstColumn="0" w:firstRowLastColumn="0" w:lastRowFirstColumn="0" w:lastRowLastColumn="0"/>
             </w:pPr>
+            <w:proofErr w:type="spellStart"/>
             <w:r>
               <w:t>po</w:t>
             </w:r>
+            <w:proofErr w:type="spellEnd"/>
           </w:p>
         </w:tc>
       </w:tr>
@@ -862,6 +955,7 @@
                 <w:b w:val="0"/>
               </w:rPr>
             </w:pPr>
+            <w:proofErr w:type="spellStart"/>
             <w:r>
               <w:rPr>
                 <w:b w:val="0"/>
@@ -874,6 +968,7 @@
               </w:rPr>
               <w:t>nout</w:t>
             </w:r>
+            <w:proofErr w:type="spellEnd"/>
           </w:p>
         </w:tc>
         <w:tc>
@@ -885,9 +980,11 @@
               <w:pStyle w:val="Code"/>
               <w:cnfStyle w:val="000000100000" w:firstRow="0" w:lastRow="0" w:firstColumn="0" w:lastColumn="0" w:oddVBand="0" w:evenVBand="0" w:oddHBand="1" w:evenHBand="0" w:firstRowFirstColumn="0" w:firstRowLastColumn="0" w:lastRowFirstColumn="0" w:lastRowLastColumn="0"/>
             </w:pPr>
+            <w:proofErr w:type="spellStart"/>
             <w:r>
               <w:t>px</w:t>
             </w:r>
+            <w:proofErr w:type="spellEnd"/>
           </w:p>
         </w:tc>
       </w:tr>
@@ -908,6 +1005,7 @@
               <w:rPr>
                 <w:b w:val="0"/>
               </w:rPr>
+              <w:lastRenderedPageBreak/>
               <w:t>interface</w:t>
             </w:r>
           </w:p>
@@ -921,9 +1019,11 @@
               <w:pStyle w:val="Code"/>
               <w:cnfStyle w:val="000000000000" w:firstRow="0" w:lastRow="0" w:firstColumn="0" w:lastColumn="0" w:oddVBand="0" w:evenVBand="0" w:oddHBand="0" w:evenHBand="0" w:firstRowFirstColumn="0" w:firstRowLastColumn="0" w:lastRowFirstColumn="0" w:lastRowLastColumn="0"/>
             </w:pPr>
+            <w:proofErr w:type="spellStart"/>
             <w:r>
               <w:t>pI</w:t>
             </w:r>
+            <w:proofErr w:type="spellEnd"/>
           </w:p>
         </w:tc>
       </w:tr>
@@ -931,7 +1031,6 @@
     <w:p/>
     <w:p>
       <w:r>
-        <w:lastRenderedPageBreak/>
         <w:t>Examples:</w:t>
       </w:r>
     </w:p>
@@ -964,8 +1063,13 @@
       <w:pPr>
         <w:pStyle w:val="Code"/>
       </w:pPr>
-      <w:r>
-        <w:t>inout logic [</w:t>
+      <w:proofErr w:type="spellStart"/>
+      <w:r>
+        <w:t>inout</w:t>
+      </w:r>
+      <w:proofErr w:type="spellEnd"/>
+      <w:r>
+        <w:t xml:space="preserve"> logic [</w:t>
       </w:r>
       <w:r>
         <w:t>15:0</w:t>
@@ -1048,16 +1152,7 @@
         <w:pStyle w:val="Heading1"/>
       </w:pPr>
       <w:r>
-        <w:t>Rule 1-5: Constant</w:t>
-      </w:r>
-      <w:r>
-        <w:t xml:space="preserve"> </w:t>
-      </w:r>
-      <w:r>
-        <w:t>signal</w:t>
-      </w:r>
-      <w:r>
-        <w:t xml:space="preserve"> identifiers</w:t>
+        <w:t>Rule 1-5: Constant signal identifiers</w:t>
       </w:r>
     </w:p>
     <w:p>
@@ -1100,8 +1195,13 @@
       <w:pPr>
         <w:pStyle w:val="Code"/>
       </w:pPr>
-      <w:r>
-        <w:t>const logic [7:0] cul8ResetDelayCC = 256;</w:t>
+      <w:proofErr w:type="spellStart"/>
+      <w:r>
+        <w:t>const</w:t>
+      </w:r>
+      <w:proofErr w:type="spellEnd"/>
+      <w:r>
+        <w:t xml:space="preserve"> logic [7:0] cul8ResetDelayCC = 256;</w:t>
       </w:r>
     </w:p>
     <w:p>
@@ -1210,10 +1310,115 @@
         <w:rPr>
           <w:rStyle w:val="CodeChar"/>
         </w:rPr>
+        <w:t>.</w:t>
+      </w:r>
+      <w:proofErr w:type="spellStart"/>
+      <w:r>
+        <w:rPr>
+          <w:rStyle w:val="CodeChar"/>
+        </w:rPr>
+        <w:t>sv</w:t>
+      </w:r>
+      <w:proofErr w:type="spellEnd"/>
+    </w:p>
+    <w:p>
+      <w:r>
+        <w:t>Example:</w:t>
+      </w:r>
+    </w:p>
+    <w:p>
+      <w:pPr>
+        <w:pStyle w:val="Code"/>
+      </w:pPr>
+      <w:r>
+        <w:t>M</w:t>
+      </w:r>
+      <w:r>
+        <w:t>_</w:t>
+      </w:r>
+      <w:r>
+        <w:t>CameraFpga</w:t>
+      </w:r>
+      <w:r>
         <w:t>.sv</w:t>
       </w:r>
     </w:p>
     <w:p>
+      <w:pPr>
+        <w:pStyle w:val="Heading1"/>
+      </w:pPr>
+      <w:r>
+        <w:t xml:space="preserve">Rule 2-3: </w:t>
+      </w:r>
+      <w:r>
+        <w:t xml:space="preserve">Module </w:t>
+      </w:r>
+      <w:r>
+        <w:t>identifier type prefix</w:t>
+      </w:r>
+    </w:p>
+    <w:p>
+      <w:r>
+        <w:t xml:space="preserve">The </w:t>
+      </w:r>
+      <w:r>
+        <w:t>module</w:t>
+      </w:r>
+      <w:r>
+        <w:t xml:space="preserve"> identifier shall </w:t>
+      </w:r>
+      <w:r>
+        <w:t xml:space="preserve">follow the variable name conventions [Rule 1-2], [Rule 1-3], [Rule 1-4] and </w:t>
+      </w:r>
+      <w:r>
+        <w:t>have a type prefix ‘</w:t>
+      </w:r>
+      <w:proofErr w:type="spellStart"/>
+      <w:r>
+        <w:rPr>
+          <w:rStyle w:val="CodeChar"/>
+        </w:rPr>
+        <w:t>tM</w:t>
+      </w:r>
+      <w:proofErr w:type="spellEnd"/>
+      <w:r>
+        <w:t xml:space="preserve">’ and the </w:t>
+      </w:r>
+      <w:proofErr w:type="spellStart"/>
+      <w:r>
+        <w:rPr>
+          <w:rStyle w:val="CodeChar"/>
+        </w:rPr>
+        <w:t>endmodule</w:t>
+      </w:r>
+      <w:proofErr w:type="spellEnd"/>
+      <w:r>
+        <w:t xml:space="preserve"> keyword shall be followed by a comment containing the </w:t>
+      </w:r>
+      <w:r>
+        <w:t>module</w:t>
+      </w:r>
+      <w:r>
+        <w:t xml:space="preserve"> identifier:</w:t>
+      </w:r>
+    </w:p>
+    <w:p>
+      <w:pPr>
+        <w:jc w:val="center"/>
+      </w:pPr>
+      <w:proofErr w:type="spellStart"/>
+      <w:r>
+        <w:rPr>
+          <w:rStyle w:val="CodeChar"/>
+        </w:rPr>
+        <w:t>tM</w:t>
+      </w:r>
+      <w:proofErr w:type="spellEnd"/>
+      <w:r>
+        <w:t>&lt;identifier&gt;</w:t>
+      </w:r>
+    </w:p>
+    <w:p>
       <w:r>
         <w:t>Example:</w:t>
       </w:r>
@@ -1223,155 +1428,101 @@
         <w:pStyle w:val="Code"/>
       </w:pPr>
       <w:r>
-        <w:t>M</w:t>
-      </w:r>
-      <w:r>
-        <w:t>_</w:t>
-      </w:r>
-      <w:r>
-        <w:t>CameraFpga</w:t>
-      </w:r>
-      <w:r>
-        <w:t>.sv</w:t>
-      </w:r>
-    </w:p>
-    <w:p>
-      <w:pPr>
-        <w:pStyle w:val="Heading1"/>
-      </w:pPr>
-      <w:r>
-        <w:t xml:space="preserve">Rule 2-3: </w:t>
-      </w:r>
-      <w:r>
-        <w:t xml:space="preserve">Module </w:t>
-      </w:r>
-      <w:r>
-        <w:t>identifier type prefix</w:t>
-      </w:r>
-    </w:p>
-    <w:p>
-      <w:r>
-        <w:t xml:space="preserve">The </w:t>
-      </w:r>
-      <w:r>
-        <w:t>module</w:t>
-      </w:r>
-      <w:r>
-        <w:t xml:space="preserve"> identifier shall </w:t>
-      </w:r>
-      <w:r>
-        <w:t xml:space="preserve">follow the variable name conventions [Rule 1-2], [Rule 1-3], [Rule 1-4] and </w:t>
-      </w:r>
-      <w:r>
-        <w:t>have a type prefix ‘</w:t>
-      </w:r>
-      <w:r>
-        <w:rPr>
-          <w:rStyle w:val="CodeChar"/>
-        </w:rPr>
-        <w:t>tM</w:t>
-      </w:r>
-      <w:r>
-        <w:t xml:space="preserve">’ and the </w:t>
-      </w:r>
-      <w:r>
-        <w:rPr>
-          <w:rStyle w:val="CodeChar"/>
-        </w:rPr>
+        <w:t xml:space="preserve">module </w:t>
+      </w:r>
+      <w:proofErr w:type="spellStart"/>
+      <w:r>
+        <w:t>tMCameraFpga</w:t>
+      </w:r>
+      <w:proofErr w:type="spellEnd"/>
+      <w:r>
+        <w:t xml:space="preserve"> (</w:t>
+      </w:r>
+    </w:p>
+    <w:p>
+      <w:pPr>
+        <w:pStyle w:val="Code"/>
+      </w:pPr>
+      <w:r>
+        <w:t xml:space="preserve">    input logic         piul1FpgaClock,</w:t>
+      </w:r>
+    </w:p>
+    <w:p>
+      <w:pPr>
+        <w:pStyle w:val="Code"/>
+      </w:pPr>
+      <w:r>
+        <w:t xml:space="preserve">    input logic         piul1FpgaResetN,</w:t>
+      </w:r>
+    </w:p>
+    <w:p>
+      <w:pPr>
+        <w:pStyle w:val="Code"/>
+      </w:pPr>
+      <w:r>
+        <w:t xml:space="preserve">    tITRDB_D5M.driver   </w:t>
+      </w:r>
+      <w:proofErr w:type="spellStart"/>
+      <w:r>
+        <w:t>pIImageSensor</w:t>
+      </w:r>
+      <w:proofErr w:type="spellEnd"/>
+      <w:r>
+        <w:t>,</w:t>
+      </w:r>
+    </w:p>
+    <w:p>
+      <w:pPr>
+        <w:pStyle w:val="Code"/>
+      </w:pPr>
+      <w:r>
+        <w:t xml:space="preserve">    tIADV7123.driver    </w:t>
+      </w:r>
+      <w:proofErr w:type="spellStart"/>
+      <w:r>
+        <w:t>pIDisplay</w:t>
+      </w:r>
+      <w:proofErr w:type="spellEnd"/>
+    </w:p>
+    <w:p>
+      <w:pPr>
+        <w:pStyle w:val="Code"/>
+      </w:pPr>
+      <w:r>
+        <w:t xml:space="preserve">    ); </w:t>
+      </w:r>
+    </w:p>
+    <w:p>
+      <w:pPr>
+        <w:pStyle w:val="Code"/>
+        <w:rPr>
+          <w:color w:val="70AD47" w:themeColor="accent6"/>
+        </w:rPr>
+      </w:pPr>
+      <w:proofErr w:type="spellStart"/>
+      <w:r>
         <w:t>endmodule</w:t>
       </w:r>
-      <w:r>
-        <w:t xml:space="preserve"> keyword shall be followed by a comment containing the </w:t>
-      </w:r>
-      <w:r>
-        <w:t>module</w:t>
-      </w:r>
-      <w:r>
-        <w:t xml:space="preserve"> identifier:</w:t>
-      </w:r>
-    </w:p>
-    <w:p>
-      <w:pPr>
-        <w:jc w:val="center"/>
-      </w:pPr>
-      <w:r>
-        <w:rPr>
-          <w:rStyle w:val="CodeChar"/>
-        </w:rPr>
-        <w:t>tM</w:t>
-      </w:r>
-      <w:r>
-        <w:t>&lt;identifier&gt;</w:t>
-      </w:r>
-    </w:p>
-    <w:p>
-      <w:r>
-        <w:t>Example:</w:t>
-      </w:r>
-    </w:p>
-    <w:p>
-      <w:pPr>
-        <w:pStyle w:val="Code"/>
-      </w:pPr>
-      <w:r>
-        <w:t>module tMCameraFpga (</w:t>
-      </w:r>
-    </w:p>
-    <w:p>
-      <w:pPr>
-        <w:pStyle w:val="Code"/>
-      </w:pPr>
-      <w:r>
-        <w:t xml:space="preserve">    input logic         piul1FpgaClock,</w:t>
-      </w:r>
-    </w:p>
-    <w:p>
-      <w:pPr>
-        <w:pStyle w:val="Code"/>
-      </w:pPr>
-      <w:r>
-        <w:t xml:space="preserve">    input logic         piul1FpgaResetN,</w:t>
-      </w:r>
-    </w:p>
-    <w:p>
-      <w:pPr>
-        <w:pStyle w:val="Code"/>
-      </w:pPr>
-      <w:r>
-        <w:t xml:space="preserve">    tITRDB_D5M.driver   pIImageSensor,</w:t>
-      </w:r>
-    </w:p>
-    <w:p>
-      <w:pPr>
-        <w:pStyle w:val="Code"/>
-      </w:pPr>
-      <w:r>
-        <w:t xml:space="preserve">    tIADV7123.driver    pIDisplay</w:t>
-      </w:r>
-    </w:p>
-    <w:p>
-      <w:pPr>
-        <w:pStyle w:val="Code"/>
-      </w:pPr>
-      <w:r>
-        <w:t xml:space="preserve">    ); </w:t>
-      </w:r>
-    </w:p>
-    <w:p>
-      <w:pPr>
-        <w:pStyle w:val="Code"/>
+      <w:proofErr w:type="spellEnd"/>
+      <w:r>
         <w:rPr>
           <w:color w:val="70AD47" w:themeColor="accent6"/>
         </w:rPr>
-      </w:pPr>
-      <w:r>
-        <w:t>endmodule</w:t>
-      </w:r>
+        <w:t>//</w:t>
+      </w:r>
+      <w:proofErr w:type="spellStart"/>
       <w:r>
         <w:rPr>
           <w:color w:val="70AD47" w:themeColor="accent6"/>
         </w:rPr>
-        <w:t xml:space="preserve">//tMCameraFpga </w:t>
+        <w:t>tMCameraFpga</w:t>
+      </w:r>
+      <w:proofErr w:type="spellEnd"/>
+      <w:r>
+        <w:rPr>
+          <w:color w:val="70AD47" w:themeColor="accent6"/>
+        </w:rPr>
+        <w:t xml:space="preserve"> </w:t>
       </w:r>
       <w:r>
         <w:rPr>
@@ -1469,10 +1620,109 @@
         <w:rPr>
           <w:rStyle w:val="CodeChar"/>
         </w:rPr>
+        <w:t>.</w:t>
+      </w:r>
+      <w:proofErr w:type="spellStart"/>
+      <w:r>
+        <w:rPr>
+          <w:rStyle w:val="CodeChar"/>
+        </w:rPr>
+        <w:t>sv</w:t>
+      </w:r>
+      <w:proofErr w:type="spellEnd"/>
+    </w:p>
+    <w:p>
+      <w:r>
+        <w:t>Example:</w:t>
+      </w:r>
+    </w:p>
+    <w:p>
+      <w:pPr>
+        <w:pStyle w:val="Code"/>
+      </w:pPr>
+      <w:r>
+        <w:t>P</w:t>
+      </w:r>
+      <w:r>
+        <w:t>_</w:t>
+      </w:r>
+      <w:r>
+        <w:t>ImageProcessing</w:t>
+      </w:r>
+      <w:r>
         <w:t>.sv</w:t>
       </w:r>
     </w:p>
     <w:p>
+      <w:pPr>
+        <w:pStyle w:val="Heading1"/>
+      </w:pPr>
+      <w:r>
+        <w:t>Rule 3-3: Package identifier type prefix</w:t>
+      </w:r>
+    </w:p>
+    <w:p>
+      <w:r>
+        <w:t xml:space="preserve">The </w:t>
+      </w:r>
+      <w:r>
+        <w:t>package</w:t>
+      </w:r>
+      <w:r>
+        <w:t xml:space="preserve"> identifier </w:t>
+      </w:r>
+      <w:r>
+        <w:t xml:space="preserve">shall follow the variable name conventions [Rule 1-2], [Rule 1-3], [Rule 1-4] and </w:t>
+      </w:r>
+      <w:r>
+        <w:t>have a type prefix ‘</w:t>
+      </w:r>
+      <w:proofErr w:type="spellStart"/>
+      <w:r>
+        <w:rPr>
+          <w:rStyle w:val="CodeChar"/>
+        </w:rPr>
+        <w:t>tP</w:t>
+      </w:r>
+      <w:proofErr w:type="spellEnd"/>
+      <w:r>
+        <w:t xml:space="preserve">’ and the </w:t>
+      </w:r>
+      <w:proofErr w:type="spellStart"/>
+      <w:r>
+        <w:rPr>
+          <w:rStyle w:val="CodeChar"/>
+        </w:rPr>
+        <w:t>endpackage</w:t>
+      </w:r>
+      <w:proofErr w:type="spellEnd"/>
+      <w:r>
+        <w:t xml:space="preserve"> keyword shall be followed by a comment containing the </w:t>
+      </w:r>
+      <w:r>
+        <w:t>package</w:t>
+      </w:r>
+      <w:r>
+        <w:t xml:space="preserve"> identifier:</w:t>
+      </w:r>
+    </w:p>
+    <w:p>
+      <w:pPr>
+        <w:jc w:val="center"/>
+      </w:pPr>
+      <w:proofErr w:type="spellStart"/>
+      <w:r>
+        <w:rPr>
+          <w:rStyle w:val="CodeChar"/>
+        </w:rPr>
+        <w:t>tP</w:t>
+      </w:r>
+      <w:proofErr w:type="spellEnd"/>
+      <w:r>
+        <w:t>&lt;identifier&gt;</w:t>
+      </w:r>
+    </w:p>
+    <w:p>
       <w:r>
         <w:t>Example:</w:t>
       </w:r>
@@ -1482,116 +1732,43 @@
         <w:pStyle w:val="Code"/>
       </w:pPr>
       <w:r>
-        <w:t>P</w:t>
-      </w:r>
-      <w:r>
-        <w:t>_</w:t>
-      </w:r>
-      <w:r>
-        <w:t>ImageProcessing</w:t>
-      </w:r>
-      <w:r>
-        <w:t>.sv</w:t>
-      </w:r>
-    </w:p>
-    <w:p>
-      <w:pPr>
-        <w:pStyle w:val="Heading1"/>
-      </w:pPr>
-      <w:r>
-        <w:t>Rule 3-3: Package identifier type prefix</w:t>
-      </w:r>
-    </w:p>
-    <w:p>
-      <w:r>
-        <w:t xml:space="preserve">The </w:t>
-      </w:r>
-      <w:r>
-        <w:t>package</w:t>
-      </w:r>
-      <w:r>
-        <w:t xml:space="preserve"> identifier </w:t>
-      </w:r>
-      <w:r>
-        <w:t xml:space="preserve">shall follow the variable name conventions [Rule 1-2], [Rule 1-3], [Rule 1-4] and </w:t>
-      </w:r>
-      <w:r>
-        <w:t>have a type prefix ‘</w:t>
-      </w:r>
-      <w:r>
-        <w:rPr>
-          <w:rStyle w:val="CodeChar"/>
-        </w:rPr>
-        <w:t>tP</w:t>
-      </w:r>
-      <w:r>
-        <w:t xml:space="preserve">’ and the </w:t>
-      </w:r>
-      <w:r>
-        <w:rPr>
-          <w:rStyle w:val="CodeChar"/>
-        </w:rPr>
+        <w:t xml:space="preserve">package </w:t>
+      </w:r>
+      <w:proofErr w:type="spellStart"/>
+      <w:r>
+        <w:t>tPImageProcessing</w:t>
+      </w:r>
+      <w:proofErr w:type="spellEnd"/>
+      <w:r>
+        <w:t>;</w:t>
+      </w:r>
+    </w:p>
+    <w:p>
+      <w:pPr>
+        <w:pStyle w:val="Code"/>
+        <w:rPr>
+          <w:color w:val="70AD47" w:themeColor="accent6"/>
+        </w:rPr>
+      </w:pPr>
+      <w:proofErr w:type="spellStart"/>
+      <w:r>
         <w:t>endpackage</w:t>
       </w:r>
-      <w:r>
-        <w:t xml:space="preserve"> keyword shall be followed by a comment containing the </w:t>
-      </w:r>
-      <w:r>
-        <w:t>package</w:t>
-      </w:r>
-      <w:r>
-        <w:t xml:space="preserve"> identifier:</w:t>
-      </w:r>
-    </w:p>
-    <w:p>
-      <w:pPr>
-        <w:jc w:val="center"/>
-      </w:pPr>
-      <w:r>
-        <w:rPr>
-          <w:rStyle w:val="CodeChar"/>
-        </w:rPr>
-        <w:t>tP</w:t>
-      </w:r>
-      <w:r>
-        <w:t>&lt;identifier&gt;</w:t>
-      </w:r>
-    </w:p>
-    <w:p>
-      <w:r>
-        <w:t>Example:</w:t>
-      </w:r>
-    </w:p>
-    <w:p>
-      <w:pPr>
-        <w:pStyle w:val="Code"/>
-      </w:pPr>
-      <w:r>
-        <w:t>package tPImageProcessing;</w:t>
-      </w:r>
-    </w:p>
-    <w:p>
-      <w:pPr>
-        <w:pStyle w:val="Code"/>
+      <w:proofErr w:type="spellEnd"/>
+      <w:r>
         <w:rPr>
           <w:color w:val="70AD47" w:themeColor="accent6"/>
         </w:rPr>
-      </w:pPr>
-      <w:r>
-        <w:t>endpackage</w:t>
-      </w:r>
+        <w:t>//</w:t>
+      </w:r>
+      <w:proofErr w:type="spellStart"/>
       <w:r>
         <w:rPr>
           <w:color w:val="70AD47" w:themeColor="accent6"/>
         </w:rPr>
-        <w:t>//</w:t>
-      </w:r>
-      <w:r>
-        <w:rPr>
-          <w:color w:val="70AD47" w:themeColor="accent6"/>
-        </w:rPr>
         <w:t>tPImageProcessing</w:t>
       </w:r>
+      <w:proofErr w:type="spellEnd"/>
     </w:p>
     <w:p>
       <w:pPr>
@@ -1661,12 +1838,114 @@
         <w:rPr>
           <w:rStyle w:val="CodeChar"/>
         </w:rPr>
+        <w:t>.</w:t>
+      </w:r>
+      <w:proofErr w:type="spellStart"/>
+      <w:r>
+        <w:rPr>
+          <w:rStyle w:val="CodeChar"/>
+        </w:rPr>
+        <w:t>sv</w:t>
+      </w:r>
+      <w:proofErr w:type="spellEnd"/>
+    </w:p>
+    <w:p>
+      <w:r>
+        <w:t>Example</w:t>
+      </w:r>
+      <w:r>
+        <w:t>:</w:t>
+      </w:r>
+    </w:p>
+    <w:p>
+      <w:pPr>
+        <w:pStyle w:val="Code"/>
+      </w:pPr>
+      <w:r>
+        <w:t>I_</w:t>
+      </w:r>
+      <w:r>
+        <w:t>DataBus</w:t>
+      </w:r>
+      <w:r>
         <w:t>.sv</w:t>
       </w:r>
     </w:p>
     <w:p>
-      <w:r>
-        <w:t>Example</w:t>
+      <w:pPr>
+        <w:pStyle w:val="Heading1"/>
+      </w:pPr>
+      <w:r>
+        <w:t>Rule 4</w:t>
+      </w:r>
+      <w:r>
+        <w:t>-3</w:t>
+      </w:r>
+      <w:r>
+        <w:t xml:space="preserve">: Interface </w:t>
+      </w:r>
+      <w:r>
+        <w:t>identifier type prefix</w:t>
+      </w:r>
+    </w:p>
+    <w:p>
+      <w:r>
+        <w:t xml:space="preserve">The interface identifier </w:t>
+      </w:r>
+      <w:r>
+        <w:t xml:space="preserve">shall follow the variable name conventions [Rule 1-2], [Rule 1-3], [Rule 1-4] and </w:t>
+      </w:r>
+      <w:r>
+        <w:t>have</w:t>
+      </w:r>
+      <w:r>
+        <w:t xml:space="preserve"> a</w:t>
+      </w:r>
+      <w:r>
+        <w:t xml:space="preserve"> </w:t>
+      </w:r>
+      <w:r>
+        <w:t xml:space="preserve">type </w:t>
+      </w:r>
+      <w:r>
+        <w:t>prefix ‘</w:t>
+      </w:r>
+      <w:proofErr w:type="spellStart"/>
+      <w:r>
+        <w:rPr>
+          <w:rStyle w:val="CodeChar"/>
+        </w:rPr>
+        <w:t>tI</w:t>
+      </w:r>
+      <w:proofErr w:type="spellEnd"/>
+      <w:r>
+        <w:t>’</w:t>
+      </w:r>
+      <w:r>
+        <w:t xml:space="preserve"> and the </w:t>
+      </w:r>
+      <w:proofErr w:type="spellStart"/>
+      <w:r>
+        <w:rPr>
+          <w:rStyle w:val="CodeChar"/>
+        </w:rPr>
+        <w:t>endinterface</w:t>
+      </w:r>
+      <w:proofErr w:type="spellEnd"/>
+      <w:r>
+        <w:t xml:space="preserve"> keyword </w:t>
+      </w:r>
+      <w:r>
+        <w:t>shall be</w:t>
+      </w:r>
+      <w:r>
+        <w:t xml:space="preserve"> followed by a comment containing the</w:t>
+      </w:r>
+      <w:r>
+        <w:t xml:space="preserve"> interface</w:t>
+      </w:r>
+      <w:r>
+        <w:t xml:space="preserve"> identifier</w:t>
       </w:r>
       <w:r>
         <w:t>:</w:t>
@@ -1674,143 +1953,70 @@
     </w:p>
     <w:p>
       <w:pPr>
+        <w:jc w:val="center"/>
+      </w:pPr>
+      <w:proofErr w:type="spellStart"/>
+      <w:r>
+        <w:rPr>
+          <w:rStyle w:val="CodeChar"/>
+        </w:rPr>
+        <w:t>tI</w:t>
+      </w:r>
+      <w:proofErr w:type="spellEnd"/>
+      <w:r>
+        <w:t>&lt;identifier&gt;</w:t>
+      </w:r>
+    </w:p>
+    <w:p>
+      <w:r>
+        <w:t>Example:</w:t>
+      </w:r>
+    </w:p>
+    <w:p>
+      <w:pPr>
         <w:pStyle w:val="Code"/>
       </w:pPr>
       <w:r>
-        <w:t>I_</w:t>
-      </w:r>
-      <w:r>
-        <w:t>DataBus</w:t>
-      </w:r>
-      <w:r>
-        <w:t>.sv</w:t>
-      </w:r>
-    </w:p>
-    <w:p>
-      <w:pPr>
-        <w:pStyle w:val="Heading1"/>
-      </w:pPr>
-      <w:r>
-        <w:t>Rule 4</w:t>
-      </w:r>
-      <w:r>
-        <w:t>-3</w:t>
-      </w:r>
-      <w:r>
-        <w:t xml:space="preserve">: Interface </w:t>
-      </w:r>
-      <w:r>
-        <w:t>identifier type prefix</w:t>
-      </w:r>
-    </w:p>
-    <w:p>
-      <w:r>
-        <w:t xml:space="preserve">The interface identifier </w:t>
-      </w:r>
-      <w:r>
-        <w:t xml:space="preserve">shall follow the variable name conventions [Rule 1-2], [Rule 1-3], [Rule 1-4] and </w:t>
-      </w:r>
-      <w:r>
-        <w:t>have</w:t>
-      </w:r>
-      <w:r>
-        <w:t xml:space="preserve"> a</w:t>
-      </w:r>
-      <w:r>
-        <w:t xml:space="preserve"> </w:t>
-      </w:r>
-      <w:r>
-        <w:t xml:space="preserve">type </w:t>
-      </w:r>
-      <w:r>
-        <w:t>prefix ‘</w:t>
-      </w:r>
-      <w:r>
-        <w:rPr>
-          <w:rStyle w:val="CodeChar"/>
-        </w:rPr>
-        <w:t>tI</w:t>
-      </w:r>
-      <w:r>
-        <w:t>’</w:t>
-      </w:r>
-      <w:r>
-        <w:t xml:space="preserve"> and the </w:t>
-      </w:r>
-      <w:r>
-        <w:rPr>
-          <w:rStyle w:val="CodeChar"/>
-        </w:rPr>
-        <w:t>endinterface</w:t>
-      </w:r>
-      <w:r>
-        <w:t xml:space="preserve"> keyword </w:t>
-      </w:r>
-      <w:r>
-        <w:t>shall be</w:t>
-      </w:r>
-      <w:r>
-        <w:t xml:space="preserve"> followed by a comment containing the</w:t>
-      </w:r>
-      <w:r>
-        <w:t xml:space="preserve"> interface</w:t>
-      </w:r>
-      <w:r>
-        <w:t xml:space="preserve"> identifier</w:t>
-      </w:r>
-      <w:r>
-        <w:t>:</w:t>
-      </w:r>
-    </w:p>
-    <w:p>
-      <w:pPr>
-        <w:jc w:val="center"/>
-      </w:pPr>
-      <w:r>
-        <w:rPr>
-          <w:rStyle w:val="CodeChar"/>
-        </w:rPr>
-        <w:t>tI</w:t>
-      </w:r>
-      <w:r>
-        <w:t>&lt;identifier&gt;</w:t>
-      </w:r>
-    </w:p>
-    <w:p>
-      <w:r>
-        <w:t>Example:</w:t>
+        <w:t>i</w:t>
+      </w:r>
+      <w:r>
+        <w:t xml:space="preserve">nterface </w:t>
+      </w:r>
+      <w:proofErr w:type="spellStart"/>
+      <w:r>
+        <w:t>tIDataBus</w:t>
+      </w:r>
+      <w:proofErr w:type="spellEnd"/>
+      <w:r>
+        <w:t>;</w:t>
       </w:r>
     </w:p>
     <w:p>
       <w:pPr>
         <w:pStyle w:val="Code"/>
       </w:pPr>
-      <w:r>
-        <w:t>i</w:t>
-      </w:r>
-      <w:r>
-        <w:t xml:space="preserve">nterface </w:t>
-      </w:r>
-      <w:r>
-        <w:t>tIDataBus;</w:t>
-      </w:r>
-    </w:p>
-    <w:p>
-      <w:pPr>
-        <w:pStyle w:val="Code"/>
-      </w:pPr>
+      <w:proofErr w:type="spellStart"/>
       <w:r>
         <w:t>e</w:t>
       </w:r>
       <w:r>
         <w:t>ndinterface</w:t>
       </w:r>
+      <w:proofErr w:type="spellEnd"/>
       <w:r>
         <w:rPr>
           <w:color w:val="70AD47" w:themeColor="accent6"/>
         </w:rPr>
-        <w:t>//tIDataBus</w:t>
-      </w:r>
+        <w:t>//</w:t>
+      </w:r>
+      <w:proofErr w:type="spellStart"/>
+      <w:r>
+        <w:rPr>
+          <w:color w:val="70AD47" w:themeColor="accent6"/>
+        </w:rPr>
+        <w:t>tIDataBus</w:t>
+      </w:r>
+      <w:proofErr w:type="spellEnd"/>
     </w:p>
     <w:sectPr>
       <w:pgSz w:w="11906" w:h="16838"/>

</xml_diff>

<commit_message>
Updated the SystemVerilog coding standard and updated camera_fpga_app and camera_hps_app for development in windows workstation.
</commit_message>
<xml_diff>
--- a/SystemVerilog Coding Standard.docx
+++ b/SystemVerilog Coding Standard.docx
@@ -251,9 +251,11 @@
               <w:pStyle w:val="Code"/>
               <w:cnfStyle w:val="000000100000" w:firstRow="0" w:lastRow="0" w:firstColumn="0" w:lastColumn="0" w:oddVBand="0" w:evenVBand="0" w:oddHBand="1" w:evenHBand="0" w:firstRowFirstColumn="0" w:firstRowLastColumn="0" w:lastRowFirstColumn="0" w:lastRowLastColumn="0"/>
             </w:pPr>
+            <w:proofErr w:type="spellStart"/>
             <w:r>
               <w:t>ul</w:t>
             </w:r>
+            <w:proofErr w:type="spellEnd"/>
           </w:p>
         </w:tc>
         <w:tc>
@@ -312,9 +314,11 @@
               <w:pStyle w:val="Code"/>
               <w:cnfStyle w:val="000000000000" w:firstRow="0" w:lastRow="0" w:firstColumn="0" w:lastColumn="0" w:oddVBand="0" w:evenVBand="0" w:oddHBand="0" w:evenHBand="0" w:firstRowFirstColumn="0" w:firstRowLastColumn="0" w:lastRowFirstColumn="0" w:lastRowLastColumn="0"/>
             </w:pPr>
+            <w:proofErr w:type="spellStart"/>
             <w:r>
               <w:t>sl</w:t>
             </w:r>
+            <w:proofErr w:type="spellEnd"/>
           </w:p>
         </w:tc>
         <w:tc>
@@ -376,9 +380,11 @@
               <w:pStyle w:val="Code"/>
               <w:cnfStyle w:val="000000100000" w:firstRow="0" w:lastRow="0" w:firstColumn="0" w:lastColumn="0" w:oddVBand="0" w:evenVBand="0" w:oddHBand="1" w:evenHBand="0" w:firstRowFirstColumn="0" w:firstRowLastColumn="0" w:lastRowFirstColumn="0" w:lastRowLastColumn="0"/>
             </w:pPr>
+            <w:proofErr w:type="spellStart"/>
             <w:r>
               <w:t>sb</w:t>
             </w:r>
+            <w:proofErr w:type="spellEnd"/>
           </w:p>
         </w:tc>
         <w:tc>
@@ -390,19 +396,7 @@
               <w:cnfStyle w:val="000000100000" w:firstRow="0" w:lastRow="0" w:firstColumn="0" w:lastColumn="0" w:oddVBand="0" w:evenVBand="0" w:oddHBand="1" w:evenHBand="0" w:firstRowFirstColumn="0" w:firstRowLastColumn="0" w:lastRowFirstColumn="0" w:lastRowLastColumn="0"/>
             </w:pPr>
             <w:r>
-              <w:t xml:space="preserve">1 for a </w:t>
-            </w:r>
-            <w:r>
-              <w:t>bit</w:t>
-            </w:r>
-            <w:r>
-              <w:t xml:space="preserve"> variable and equal to the number of bits for a </w:t>
-            </w:r>
-            <w:r>
-              <w:t>bit</w:t>
-            </w:r>
-            <w:r>
-              <w:t xml:space="preserve"> array. If the size of the array is parameterized, then ‘</w:t>
+              <w:t>1 for a bit variable and equal to the number of bits for a bit array. If the size of the array is parameterized, then ‘</w:t>
             </w:r>
             <w:r>
               <w:rPr>
@@ -446,9 +440,11 @@
               <w:pStyle w:val="Code"/>
               <w:cnfStyle w:val="000000000000" w:firstRow="0" w:lastRow="0" w:firstColumn="0" w:lastColumn="0" w:oddVBand="0" w:evenVBand="0" w:oddHBand="0" w:evenHBand="0" w:firstRowFirstColumn="0" w:firstRowLastColumn="0" w:lastRowFirstColumn="0" w:lastRowLastColumn="0"/>
             </w:pPr>
+            <w:proofErr w:type="spellStart"/>
             <w:r>
               <w:t>ub</w:t>
             </w:r>
+            <w:proofErr w:type="spellEnd"/>
           </w:p>
         </w:tc>
         <w:tc>
@@ -460,16 +456,7 @@
               <w:cnfStyle w:val="000000000000" w:firstRow="0" w:lastRow="0" w:firstColumn="0" w:lastColumn="0" w:oddVBand="0" w:evenVBand="0" w:oddHBand="0" w:evenHBand="0" w:firstRowFirstColumn="0" w:firstRowLastColumn="0" w:lastRowFirstColumn="0" w:lastRowLastColumn="0"/>
             </w:pPr>
             <w:r>
-              <w:t>1 for a bit</w:t>
-            </w:r>
-            <w:r>
-              <w:t xml:space="preserve"> variable and equal to the n</w:t>
-            </w:r>
-            <w:r>
-              <w:t>umber of bits for a bit</w:t>
-            </w:r>
-            <w:r>
-              <w:t xml:space="preserve"> array. If the size of the array is parameterized, then ‘</w:t>
+              <w:t>1 for a bit variable and equal to the number of bits for a bit array. If the size of the array is parameterized, then ‘</w:t>
             </w:r>
             <w:r>
               <w:rPr>
@@ -516,9 +503,11 @@
               <w:pStyle w:val="Code"/>
               <w:cnfStyle w:val="000000100000" w:firstRow="0" w:lastRow="0" w:firstColumn="0" w:lastColumn="0" w:oddVBand="0" w:evenVBand="0" w:oddHBand="1" w:evenHBand="0" w:firstRowFirstColumn="0" w:firstRowLastColumn="0" w:lastRowFirstColumn="0" w:lastRowLastColumn="0"/>
             </w:pPr>
+            <w:proofErr w:type="spellStart"/>
             <w:r>
               <w:t>i</w:t>
             </w:r>
+            <w:proofErr w:type="spellEnd"/>
           </w:p>
         </w:tc>
         <w:tc>
@@ -554,6 +543,7 @@
                 <w:b w:val="0"/>
               </w:rPr>
             </w:pPr>
+            <w:proofErr w:type="spellStart"/>
             <w:r>
               <w:rPr>
                 <w:b w:val="0"/>
@@ -566,6 +556,7 @@
               </w:rPr>
               <w:t>num</w:t>
             </w:r>
+            <w:proofErr w:type="spellEnd"/>
           </w:p>
         </w:tc>
         <w:tc>
@@ -718,7 +709,11 @@
         <w:t>logic [BITS-1</w:t>
       </w:r>
       <w:r>
-        <w:t>:0] ul</w:t>
+        <w:t xml:space="preserve">:0] </w:t>
+      </w:r>
+      <w:proofErr w:type="spellStart"/>
+      <w:r>
+        <w:t>ul</w:t>
       </w:r>
       <w:r>
         <w:t>v</w:t>
@@ -726,6 +721,7 @@
       <w:r>
         <w:t>UnsignedData</w:t>
       </w:r>
+      <w:proofErr w:type="spellEnd"/>
       <w:r>
         <w:t>;</w:t>
       </w:r>
@@ -749,7 +745,15 @@
         <w:pStyle w:val="Code"/>
       </w:pPr>
       <w:r>
-        <w:t>logic signed [1:0][7</w:t>
+        <w:t>logic signed [</w:t>
+      </w:r>
+      <w:proofErr w:type="gramStart"/>
+      <w:r>
+        <w:t>1:0][</w:t>
+      </w:r>
+      <w:proofErr w:type="gramEnd"/>
+      <w:r>
+        <w:t>7</w:t>
       </w:r>
       <w:r>
         <w:t>:0] sl16SignedData</w:t>
@@ -769,11 +773,16 @@
         <w:t>logic signed [</w:t>
       </w:r>
       <w:r>
-        <w:t>BITS-1:0] slv</w:t>
+        <w:t xml:space="preserve">BITS-1:0] </w:t>
+      </w:r>
+      <w:proofErr w:type="spellStart"/>
+      <w:r>
+        <w:t>slv</w:t>
       </w:r>
       <w:r>
         <w:t>SignedData</w:t>
       </w:r>
+      <w:proofErr w:type="spellEnd"/>
       <w:r>
         <w:t>;</w:t>
       </w:r>
@@ -786,7 +795,15 @@
         <w:t>log</w:t>
       </w:r>
       <w:r>
-        <w:t>ic [23:0] aul24RamBuffer[0:76799</w:t>
+        <w:t>ic [23:0] aul24</w:t>
+      </w:r>
+      <w:proofErr w:type="gramStart"/>
+      <w:r>
+        <w:t>RamBuffer[</w:t>
+      </w:r>
+      <w:proofErr w:type="gramEnd"/>
+      <w:r>
+        <w:t>0:76799</w:t>
       </w:r>
       <w:r>
         <w:t>];</w:t>
@@ -803,7 +820,20 @@
         <w:t>log</w:t>
       </w:r>
       <w:r>
-        <w:t>ic [BITS-1:0] aulvRamBuffer[0:76799</w:t>
+        <w:t xml:space="preserve">ic [BITS-1:0] </w:t>
+      </w:r>
+      <w:proofErr w:type="spellStart"/>
+      <w:proofErr w:type="gramStart"/>
+      <w:r>
+        <w:t>aulvRamBuffer</w:t>
+      </w:r>
+      <w:proofErr w:type="spellEnd"/>
+      <w:r>
+        <w:t>[</w:t>
+      </w:r>
+      <w:proofErr w:type="gramEnd"/>
+      <w:r>
+        <w:t>0:76799</w:t>
       </w:r>
       <w:r>
         <w:t>];</w:t>
@@ -851,23 +881,67 @@
         <w:pStyle w:val="Code"/>
       </w:pPr>
       <w:r>
+        <w:t xml:space="preserve">bit [BITS-1:0] </w:t>
+      </w:r>
+      <w:proofErr w:type="spellStart"/>
+      <w:r>
+        <w:t>sbv</w:t>
+      </w:r>
+      <w:r>
+        <w:t>UnsignedData</w:t>
+      </w:r>
+      <w:proofErr w:type="spellEnd"/>
+      <w:r>
+        <w:t>;</w:t>
+      </w:r>
+    </w:p>
+    <w:p>
+      <w:pPr>
+        <w:pStyle w:val="Code"/>
+      </w:pPr>
+      <w:r>
         <w:t>bit</w:t>
       </w:r>
       <w:r>
-        <w:t xml:space="preserve"> [BITS-1</w:t>
-      </w:r>
-      <w:r>
-        <w:t>:0] sb</w:t>
-      </w:r>
-      <w:r>
-        <w:t>v</w:t>
-      </w:r>
-      <w:r>
-        <w:t>UnsignedData</w:t>
+        <w:t xml:space="preserve"> </w:t>
+      </w:r>
+      <w:r>
+        <w:t>unsigned [15:0] ub</w:t>
+      </w:r>
+      <w:r>
+        <w:t>16SignedData</w:t>
       </w:r>
       <w:r>
         <w:t>;</w:t>
       </w:r>
+      <w:r>
+        <w:t xml:space="preserve"> </w:t>
+      </w:r>
+    </w:p>
+    <w:p>
+      <w:pPr>
+        <w:pStyle w:val="Code"/>
+      </w:pPr>
+      <w:r>
+        <w:t>bit unsigned [</w:t>
+      </w:r>
+      <w:proofErr w:type="gramStart"/>
+      <w:r>
+        <w:t>1:0][</w:t>
+      </w:r>
+      <w:proofErr w:type="gramEnd"/>
+      <w:r>
+        <w:t>7:0] ub</w:t>
+      </w:r>
+      <w:r>
+        <w:t>16SignedData</w:t>
+      </w:r>
+      <w:r>
+        <w:t>;</w:t>
+      </w:r>
+      <w:r>
+        <w:t xml:space="preserve"> </w:t>
+      </w:r>
     </w:p>
     <w:p>
       <w:pPr>
@@ -880,11 +954,22 @@
         <w:t xml:space="preserve"> </w:t>
       </w:r>
       <w:r>
-        <w:t>unsigned [15:0] ub</w:t>
-      </w:r>
-      <w:r>
-        <w:t>16SignedData</w:t>
-      </w:r>
+        <w:t>un</w:t>
+      </w:r>
+      <w:r>
+        <w:t>signed [</w:t>
+      </w:r>
+      <w:r>
+        <w:t xml:space="preserve">BITS-1:0] </w:t>
+      </w:r>
+      <w:proofErr w:type="spellStart"/>
+      <w:r>
+        <w:t>ubv</w:t>
+      </w:r>
+      <w:r>
+        <w:t>SignedData</w:t>
+      </w:r>
+      <w:proofErr w:type="spellEnd"/>
       <w:r>
         <w:t>;</w:t>
       </w:r>
@@ -897,122 +982,108 @@
         <w:pStyle w:val="Code"/>
       </w:pPr>
       <w:r>
-        <w:t>bit</w:t>
+        <w:lastRenderedPageBreak/>
+        <w:t>bit [23:0] asb24</w:t>
+      </w:r>
+      <w:proofErr w:type="gramStart"/>
+      <w:r>
+        <w:t>RamBuffer[</w:t>
+      </w:r>
+      <w:proofErr w:type="gramEnd"/>
+      <w:r>
+        <w:t>0:76799</w:t>
+      </w:r>
+      <w:r>
+        <w:t>];</w:t>
       </w:r>
       <w:r>
         <w:t xml:space="preserve"> </w:t>
       </w:r>
-      <w:r>
-        <w:t>un</w:t>
-      </w:r>
-      <w:r>
-        <w:t>signed [1:0][7</w:t>
-      </w:r>
-      <w:r>
-        <w:t>:0] ub</w:t>
-      </w:r>
-      <w:r>
-        <w:t>16SignedData</w:t>
-      </w:r>
+    </w:p>
+    <w:p>
+      <w:pPr>
+        <w:pStyle w:val="Code"/>
+      </w:pPr>
+      <w:r>
+        <w:t xml:space="preserve">bit [BITS-1:0] </w:t>
+      </w:r>
+      <w:proofErr w:type="spellStart"/>
+      <w:proofErr w:type="gramStart"/>
+      <w:r>
+        <w:t>asbvRamBuffer</w:t>
+      </w:r>
+      <w:proofErr w:type="spellEnd"/>
+      <w:r>
+        <w:t>[</w:t>
+      </w:r>
+      <w:proofErr w:type="gramEnd"/>
+      <w:r>
+        <w:t>0:76799</w:t>
+      </w:r>
+      <w:r>
+        <w:t>];</w:t>
+      </w:r>
+    </w:p>
+    <w:p>
+      <w:pPr>
+        <w:pStyle w:val="Code"/>
+      </w:pPr>
+      <w:proofErr w:type="spellStart"/>
+      <w:r>
+        <w:t>tIImageTransfer</w:t>
+      </w:r>
+      <w:proofErr w:type="spellEnd"/>
+      <w:r>
+        <w:t xml:space="preserve"> </w:t>
+      </w:r>
+      <w:proofErr w:type="spellStart"/>
+      <w:r>
+        <w:t>iImageTransfer</w:t>
+      </w:r>
+      <w:proofErr w:type="spellEnd"/>
       <w:r>
         <w:t>;</w:t>
       </w:r>
+    </w:p>
+    <w:p>
+      <w:pPr>
+        <w:pStyle w:val="Code"/>
+      </w:pPr>
+      <w:proofErr w:type="spellStart"/>
+      <w:r>
+        <w:t>teMacroBlockType</w:t>
+      </w:r>
+      <w:proofErr w:type="spellEnd"/>
       <w:r>
         <w:t xml:space="preserve"> </w:t>
       </w:r>
-    </w:p>
-    <w:p>
-      <w:pPr>
-        <w:pStyle w:val="Code"/>
-      </w:pPr>
-      <w:r>
-        <w:t>bit</w:t>
-      </w:r>
-      <w:r>
-        <w:t xml:space="preserve"> </w:t>
-      </w:r>
-      <w:r>
-        <w:t>un</w:t>
-      </w:r>
-      <w:r>
-        <w:t>signed [</w:t>
-      </w:r>
-      <w:r>
-        <w:t>BITS-1:0] ub</w:t>
-      </w:r>
-      <w:r>
-        <w:t>v</w:t>
-      </w:r>
-      <w:r>
-        <w:t>SignedData</w:t>
-      </w:r>
+      <w:proofErr w:type="spellStart"/>
+      <w:r>
+        <w:t>e</w:t>
+      </w:r>
+      <w:r>
+        <w:t>MacroBlockType</w:t>
+      </w:r>
+      <w:proofErr w:type="spellEnd"/>
       <w:r>
         <w:t>;</w:t>
       </w:r>
-      <w:r>
-        <w:t xml:space="preserve"> </w:t>
-      </w:r>
-    </w:p>
-    <w:p>
-      <w:pPr>
-        <w:pStyle w:val="Code"/>
-      </w:pPr>
-      <w:r>
-        <w:lastRenderedPageBreak/>
-        <w:t>bit [23:0] asb</w:t>
-      </w:r>
-      <w:r>
-        <w:t>24RamBuffer[0:76799</w:t>
-      </w:r>
-      <w:r>
-        <w:t>];</w:t>
-      </w:r>
-      <w:r>
-        <w:t xml:space="preserve"> </w:t>
-      </w:r>
-    </w:p>
-    <w:p>
-      <w:pPr>
-        <w:pStyle w:val="Code"/>
-      </w:pPr>
-      <w:r>
-        <w:t>bit [BITS-1:0] asb</w:t>
-      </w:r>
-      <w:r>
-        <w:t>vRamBuffer[0:76799</w:t>
-      </w:r>
-      <w:r>
-        <w:t>];</w:t>
-      </w:r>
-    </w:p>
-    <w:p>
-      <w:pPr>
-        <w:pStyle w:val="Code"/>
-      </w:pPr>
-      <w:r>
-        <w:t>tIImageTransfer iImageTransfer;</w:t>
-      </w:r>
-    </w:p>
-    <w:p>
-      <w:pPr>
-        <w:pStyle w:val="Code"/>
-      </w:pPr>
-      <w:r>
-        <w:t>teMacroBlockType e</w:t>
-      </w:r>
-      <w:r>
-        <w:t>MacroBlockType;</w:t>
-      </w:r>
-    </w:p>
-    <w:p>
-      <w:pPr>
-        <w:pStyle w:val="Code"/>
-      </w:pPr>
-      <w:r>
-        <w:t>time tmDuration;</w:t>
-      </w:r>
-      <w:bookmarkStart w:id="0" w:name="_GoBack"/>
-      <w:bookmarkEnd w:id="0"/>
+    </w:p>
+    <w:p>
+      <w:pPr>
+        <w:pStyle w:val="Code"/>
+      </w:pPr>
+      <w:r>
+        <w:t xml:space="preserve">time </w:t>
+      </w:r>
+      <w:proofErr w:type="spellStart"/>
+      <w:r>
+        <w:t>tmDuration</w:t>
+      </w:r>
+      <w:proofErr w:type="spellEnd"/>
+      <w:r>
+        <w:t>;</w:t>
+      </w:r>
     </w:p>
     <w:p>
       <w:pPr>
@@ -1074,7 +1145,15 @@
         <w:t>p</w:t>
       </w:r>
       <w:r>
-        <w:t xml:space="preserve">’ followed by the direction identifier &lt;dir&gt; </w:t>
+        <w:t>’ followed by the direction identifier &lt;</w:t>
+      </w:r>
+      <w:proofErr w:type="spellStart"/>
+      <w:r>
+        <w:t>dir</w:t>
+      </w:r>
+      <w:proofErr w:type="spellEnd"/>
+      <w:r>
+        <w:t xml:space="preserve">&gt; </w:t>
       </w:r>
       <w:r>
         <w:t>to specify the direction of the port</w:t>
@@ -1097,8 +1176,13 @@
         <w:t>p</w:t>
       </w:r>
       <w:r>
-        <w:t>&lt;dir</w:t>
-      </w:r>
+        <w:t>&lt;</w:t>
+      </w:r>
+      <w:proofErr w:type="spellStart"/>
+      <w:r>
+        <w:t>dir</w:t>
+      </w:r>
+      <w:proofErr w:type="spellEnd"/>
       <w:r>
         <w:t>&gt;</w:t>
       </w:r>
@@ -1149,8 +1233,13 @@
               <w:t>p</w:t>
             </w:r>
             <w:r>
-              <w:t>&lt;dir</w:t>
-            </w:r>
+              <w:t>&lt;</w:t>
+            </w:r>
+            <w:proofErr w:type="spellStart"/>
+            <w:r>
+              <w:t>dir</w:t>
+            </w:r>
+            <w:proofErr w:type="spellEnd"/>
             <w:r>
               <w:t>&gt;</w:t>
             </w:r>
@@ -1226,9 +1315,11 @@
               <w:pStyle w:val="Code"/>
               <w:cnfStyle w:val="000000000000" w:firstRow="0" w:lastRow="0" w:firstColumn="0" w:lastColumn="0" w:oddVBand="0" w:evenVBand="0" w:oddHBand="0" w:evenHBand="0" w:firstRowFirstColumn="0" w:firstRowLastColumn="0" w:lastRowFirstColumn="0" w:lastRowLastColumn="0"/>
             </w:pPr>
+            <w:proofErr w:type="spellStart"/>
             <w:r>
               <w:t>po</w:t>
             </w:r>
+            <w:proofErr w:type="spellEnd"/>
           </w:p>
         </w:tc>
       </w:tr>
@@ -1248,6 +1339,7 @@
                 <w:b w:val="0"/>
               </w:rPr>
             </w:pPr>
+            <w:proofErr w:type="spellStart"/>
             <w:r>
               <w:rPr>
                 <w:b w:val="0"/>
@@ -1260,6 +1352,7 @@
               </w:rPr>
               <w:t>nout</w:t>
             </w:r>
+            <w:proofErr w:type="spellEnd"/>
           </w:p>
         </w:tc>
         <w:tc>
@@ -1271,9 +1364,11 @@
               <w:pStyle w:val="Code"/>
               <w:cnfStyle w:val="000000100000" w:firstRow="0" w:lastRow="0" w:firstColumn="0" w:lastColumn="0" w:oddVBand="0" w:evenVBand="0" w:oddHBand="1" w:evenHBand="0" w:firstRowFirstColumn="0" w:firstRowLastColumn="0" w:lastRowFirstColumn="0" w:lastRowLastColumn="0"/>
             </w:pPr>
+            <w:proofErr w:type="spellStart"/>
             <w:r>
               <w:t>px</w:t>
             </w:r>
+            <w:proofErr w:type="spellEnd"/>
           </w:p>
         </w:tc>
       </w:tr>
@@ -1307,9 +1402,11 @@
               <w:pStyle w:val="Code"/>
               <w:cnfStyle w:val="000000000000" w:firstRow="0" w:lastRow="0" w:firstColumn="0" w:lastColumn="0" w:oddVBand="0" w:evenVBand="0" w:oddHBand="0" w:evenHBand="0" w:firstRowFirstColumn="0" w:firstRowLastColumn="0" w:lastRowFirstColumn="0" w:lastRowLastColumn="0"/>
             </w:pPr>
+            <w:proofErr w:type="spellStart"/>
             <w:r>
               <w:t>pI</w:t>
             </w:r>
+            <w:proofErr w:type="spellEnd"/>
           </w:p>
         </w:tc>
       </w:tr>
@@ -1325,7 +1422,13 @@
         <w:pStyle w:val="Code"/>
       </w:pPr>
       <w:r>
-        <w:t xml:space="preserve">input logic </w:t>
+        <w:t xml:space="preserve">input </w:t>
+      </w:r>
+      <w:r>
+        <w:t>logic</w:t>
+      </w:r>
+      <w:r>
+        <w:t xml:space="preserve"> </w:t>
       </w:r>
       <w:r>
         <w:t>piul1Clk</w:t>
@@ -1339,7 +1442,10 @@
         <w:pStyle w:val="Code"/>
       </w:pPr>
       <w:r>
-        <w:t>output logic [7:0] poul8Status</w:t>
+        <w:t>output logic</w:t>
+      </w:r>
+      <w:r>
+        <w:t xml:space="preserve"> [7:0] poul8Status</w:t>
       </w:r>
       <w:r>
         <w:t>;</w:t>
@@ -1349,8 +1455,16 @@
       <w:pPr>
         <w:pStyle w:val="Code"/>
       </w:pPr>
-      <w:r>
-        <w:t>inout logic [</w:t>
+      <w:proofErr w:type="spellStart"/>
+      <w:r>
+        <w:t>inout</w:t>
+      </w:r>
+      <w:proofErr w:type="spellEnd"/>
+      <w:r>
+        <w:t xml:space="preserve"> logic</w:t>
+      </w:r>
+      <w:r>
+        <w:t xml:space="preserve"> [</w:t>
       </w:r>
       <w:r>
         <w:t>15:0</w:t>
@@ -1476,8 +1590,13 @@
       <w:pPr>
         <w:pStyle w:val="Code"/>
       </w:pPr>
-      <w:r>
-        <w:t>const logic [7:0] cul8ResetDelayCC = 256;</w:t>
+      <w:proofErr w:type="spellStart"/>
+      <w:r>
+        <w:t>const</w:t>
+      </w:r>
+      <w:proofErr w:type="spellEnd"/>
+      <w:r>
+        <w:t xml:space="preserve"> logic [7:0] cul8ResetDelayCC = 256;</w:t>
       </w:r>
     </w:p>
     <w:p>
@@ -1586,10 +1705,115 @@
         <w:rPr>
           <w:rStyle w:val="CodeChar"/>
         </w:rPr>
+        <w:t>.</w:t>
+      </w:r>
+      <w:proofErr w:type="spellStart"/>
+      <w:r>
+        <w:rPr>
+          <w:rStyle w:val="CodeChar"/>
+        </w:rPr>
+        <w:t>sv</w:t>
+      </w:r>
+      <w:proofErr w:type="spellEnd"/>
+    </w:p>
+    <w:p>
+      <w:r>
+        <w:t>Example:</w:t>
+      </w:r>
+    </w:p>
+    <w:p>
+      <w:pPr>
+        <w:pStyle w:val="Code"/>
+      </w:pPr>
+      <w:r>
+        <w:t>M</w:t>
+      </w:r>
+      <w:r>
+        <w:t>_</w:t>
+      </w:r>
+      <w:r>
+        <w:t>CameraFpga</w:t>
+      </w:r>
+      <w:r>
         <w:t>.sv</w:t>
       </w:r>
     </w:p>
     <w:p>
+      <w:pPr>
+        <w:pStyle w:val="Heading1"/>
+      </w:pPr>
+      <w:r>
+        <w:t xml:space="preserve">Rule 2-3: </w:t>
+      </w:r>
+      <w:r>
+        <w:t xml:space="preserve">Module </w:t>
+      </w:r>
+      <w:r>
+        <w:t>identifier type prefix</w:t>
+      </w:r>
+    </w:p>
+    <w:p>
+      <w:r>
+        <w:t xml:space="preserve">The </w:t>
+      </w:r>
+      <w:r>
+        <w:t>module</w:t>
+      </w:r>
+      <w:r>
+        <w:t xml:space="preserve"> identifier shall </w:t>
+      </w:r>
+      <w:r>
+        <w:t xml:space="preserve">follow the variable name conventions [Rule 1-2], [Rule 1-3], [Rule 1-4] and </w:t>
+      </w:r>
+      <w:r>
+        <w:t>have a type prefix ‘</w:t>
+      </w:r>
+      <w:proofErr w:type="spellStart"/>
+      <w:r>
+        <w:rPr>
+          <w:rStyle w:val="CodeChar"/>
+        </w:rPr>
+        <w:t>tM</w:t>
+      </w:r>
+      <w:proofErr w:type="spellEnd"/>
+      <w:r>
+        <w:t xml:space="preserve">’ and the </w:t>
+      </w:r>
+      <w:proofErr w:type="spellStart"/>
+      <w:r>
+        <w:rPr>
+          <w:rStyle w:val="CodeChar"/>
+        </w:rPr>
+        <w:t>endmodule</w:t>
+      </w:r>
+      <w:proofErr w:type="spellEnd"/>
+      <w:r>
+        <w:t xml:space="preserve"> keyword shall be followed by a comment containing the </w:t>
+      </w:r>
+      <w:r>
+        <w:t>module</w:t>
+      </w:r>
+      <w:r>
+        <w:t xml:space="preserve"> identifier:</w:t>
+      </w:r>
+    </w:p>
+    <w:p>
+      <w:pPr>
+        <w:jc w:val="center"/>
+      </w:pPr>
+      <w:proofErr w:type="spellStart"/>
+      <w:r>
+        <w:rPr>
+          <w:rStyle w:val="CodeChar"/>
+        </w:rPr>
+        <w:t>tM</w:t>
+      </w:r>
+      <w:proofErr w:type="spellEnd"/>
+      <w:r>
+        <w:t>&lt;identifier&gt;</w:t>
+      </w:r>
+    </w:p>
+    <w:p>
       <w:r>
         <w:t>Example:</w:t>
       </w:r>
@@ -1599,16 +1823,122 @@
         <w:pStyle w:val="Code"/>
       </w:pPr>
       <w:r>
-        <w:t>M</w:t>
-      </w:r>
-      <w:r>
-        <w:t>_</w:t>
-      </w:r>
-      <w:r>
-        <w:t>CameraFpga</w:t>
-      </w:r>
-      <w:r>
-        <w:t>.sv</w:t>
+        <w:t xml:space="preserve">module </w:t>
+      </w:r>
+      <w:proofErr w:type="spellStart"/>
+      <w:r>
+        <w:t>tMCameraFpga</w:t>
+      </w:r>
+      <w:proofErr w:type="spellEnd"/>
+      <w:r>
+        <w:t xml:space="preserve"> (</w:t>
+      </w:r>
+    </w:p>
+    <w:p>
+      <w:pPr>
+        <w:pStyle w:val="Code"/>
+      </w:pPr>
+      <w:r>
+        <w:t xml:space="preserve">    input </w:t>
+      </w:r>
+      <w:r>
+        <w:t>logic</w:t>
+      </w:r>
+      <w:r>
+        <w:t xml:space="preserve">         piul1FpgaClock,</w:t>
+      </w:r>
+    </w:p>
+    <w:p>
+      <w:pPr>
+        <w:pStyle w:val="Code"/>
+      </w:pPr>
+      <w:r>
+        <w:t xml:space="preserve">    </w:t>
+      </w:r>
+      <w:r>
+        <w:t>input logic</w:t>
+      </w:r>
+      <w:r>
+        <w:t xml:space="preserve"> </w:t>
+      </w:r>
+      <w:r>
+        <w:t xml:space="preserve">        </w:t>
+      </w:r>
+      <w:r>
+        <w:t>piul1FpgaReset</w:t>
+      </w:r>
+      <w:r>
+        <w:t>_n</w:t>
+      </w:r>
+      <w:r>
+        <w:t>,</w:t>
+      </w:r>
+    </w:p>
+    <w:p>
+      <w:pPr>
+        <w:pStyle w:val="Code"/>
+      </w:pPr>
+      <w:r>
+        <w:t xml:space="preserve">    tITRDB_D5M.driver   </w:t>
+      </w:r>
+      <w:proofErr w:type="spellStart"/>
+      <w:r>
+        <w:t>pIImageSensor</w:t>
+      </w:r>
+      <w:proofErr w:type="spellEnd"/>
+      <w:r>
+        <w:t>,</w:t>
+      </w:r>
+    </w:p>
+    <w:p>
+      <w:pPr>
+        <w:pStyle w:val="Code"/>
+      </w:pPr>
+      <w:r>
+        <w:t xml:space="preserve">    tIADV7123.driver    </w:t>
+      </w:r>
+      <w:proofErr w:type="spellStart"/>
+      <w:r>
+        <w:t>pIDisplay</w:t>
+      </w:r>
+      <w:proofErr w:type="spellEnd"/>
+    </w:p>
+    <w:p>
+      <w:pPr>
+        <w:pStyle w:val="Code"/>
+      </w:pPr>
+      <w:r>
+        <w:t xml:space="preserve">    ); </w:t>
+      </w:r>
+    </w:p>
+    <w:p>
+      <w:pPr>
+        <w:pStyle w:val="Code"/>
+      </w:pPr>
+      <w:proofErr w:type="spellStart"/>
+      <w:r>
+        <w:t>endmodule</w:t>
+      </w:r>
+      <w:proofErr w:type="spellEnd"/>
+      <w:r>
+        <w:rPr>
+          <w:color w:val="70AD47" w:themeColor="accent6"/>
+        </w:rPr>
+        <w:t>//</w:t>
+      </w:r>
+      <w:proofErr w:type="spellStart"/>
+      <w:r>
+        <w:rPr>
+          <w:color w:val="70AD47" w:themeColor="accent6"/>
+        </w:rPr>
+        <w:t>tMCameraFpga</w:t>
+      </w:r>
+      <w:proofErr w:type="spellEnd"/>
+      <w:r>
+        <w:rPr>
+          <w:color w:val="70AD47" w:themeColor="accent6"/>
+        </w:rPr>
+        <w:t xml:space="preserve"> </w:t>
       </w:r>
     </w:p>
     <w:p>
@@ -1616,139 +1946,206 @@
         <w:pStyle w:val="Heading1"/>
       </w:pPr>
       <w:r>
-        <w:t xml:space="preserve">Rule 2-3: </w:t>
-      </w:r>
-      <w:r>
-        <w:t xml:space="preserve">Module </w:t>
-      </w:r>
-      <w:r>
-        <w:t>identifier type prefix</w:t>
-      </w:r>
-    </w:p>
-    <w:p>
-      <w:r>
-        <w:t xml:space="preserve">The </w:t>
-      </w:r>
-      <w:r>
-        <w:t>module</w:t>
-      </w:r>
-      <w:r>
-        <w:t xml:space="preserve"> identifier shall </w:t>
-      </w:r>
-      <w:r>
-        <w:t xml:space="preserve">follow the variable name conventions [Rule 1-2], [Rule 1-3], [Rule 1-4] and </w:t>
-      </w:r>
-      <w:r>
-        <w:t>have a type prefix ‘</w:t>
-      </w:r>
-      <w:r>
-        <w:rPr>
-          <w:rStyle w:val="CodeChar"/>
-        </w:rPr>
+        <w:t>Rule 2-4</w:t>
+      </w:r>
+      <w:r>
+        <w:t xml:space="preserve">: Module </w:t>
+      </w:r>
+      <w:r>
+        <w:t xml:space="preserve">port signal type </w:t>
+      </w:r>
+      <w:r>
+        <w:t>[</w:t>
+      </w:r>
+      <w:r>
+        <w:t>o</w:t>
+      </w:r>
+      <w:r>
+        <w:t>ptional]</w:t>
+      </w:r>
+    </w:p>
+    <w:p>
+      <w:r>
+        <w:t xml:space="preserve">The module ports </w:t>
+      </w:r>
+      <w:r>
+        <w:t>should</w:t>
+      </w:r>
+      <w:r>
+        <w:t xml:space="preserve"> be of </w:t>
+      </w:r>
+      <w:r>
+        <w:t>unsigned logic</w:t>
+      </w:r>
+      <w:r>
+        <w:t xml:space="preserve"> </w:t>
+      </w:r>
+      <w:r>
+        <w:t>data</w:t>
+      </w:r>
+      <w:r>
+        <w:t xml:space="preserve"> type.</w:t>
+      </w:r>
+    </w:p>
+    <w:p>
+      <w:r>
+        <w:t>Example:</w:t>
+      </w:r>
+    </w:p>
+    <w:p>
+      <w:pPr>
+        <w:pStyle w:val="Code"/>
+      </w:pPr>
+      <w:r>
+        <w:t xml:space="preserve">module </w:t>
+      </w:r>
+      <w:proofErr w:type="spellStart"/>
+      <w:r>
         <w:t>tM</w:t>
       </w:r>
       <w:r>
-        <w:t xml:space="preserve">’ and the </w:t>
-      </w:r>
-      <w:r>
-        <w:rPr>
-          <w:rStyle w:val="CodeChar"/>
-        </w:rPr>
+        <w:t>Counter</w:t>
+      </w:r>
+      <w:proofErr w:type="spellEnd"/>
+      <w:r>
+        <w:t xml:space="preserve"> (</w:t>
+      </w:r>
+    </w:p>
+    <w:p>
+      <w:pPr>
+        <w:pStyle w:val="Code"/>
+      </w:pPr>
+      <w:r>
+        <w:t xml:space="preserve">    </w:t>
+      </w:r>
+      <w:proofErr w:type="gramStart"/>
+      <w:r>
+        <w:t xml:space="preserve">input </w:t>
+      </w:r>
+      <w:r>
+        <w:t xml:space="preserve"> </w:t>
+      </w:r>
+      <w:r>
+        <w:t>logic</w:t>
+      </w:r>
+      <w:proofErr w:type="gramEnd"/>
+      <w:r>
+        <w:t xml:space="preserve"> </w:t>
+      </w:r>
+      <w:r>
+        <w:t>piul1FpgaClock,</w:t>
+      </w:r>
+    </w:p>
+    <w:p>
+      <w:pPr>
+        <w:pStyle w:val="Code"/>
+      </w:pPr>
+      <w:r>
+        <w:t xml:space="preserve">    </w:t>
+      </w:r>
+      <w:proofErr w:type="gramStart"/>
+      <w:r>
+        <w:t xml:space="preserve">input </w:t>
+      </w:r>
+      <w:r>
+        <w:t xml:space="preserve"> </w:t>
+      </w:r>
+      <w:r>
+        <w:t>logic</w:t>
+      </w:r>
+      <w:proofErr w:type="gramEnd"/>
+      <w:r>
+        <w:t xml:space="preserve"> piul1FpgaReset_n,</w:t>
+      </w:r>
+    </w:p>
+    <w:p>
+      <w:pPr>
+        <w:pStyle w:val="Code"/>
+      </w:pPr>
+      <w:r>
+        <w:t xml:space="preserve">    </w:t>
+      </w:r>
+      <w:proofErr w:type="gramStart"/>
+      <w:r>
+        <w:t>input  logic</w:t>
+      </w:r>
+      <w:proofErr w:type="gramEnd"/>
+      <w:r>
+        <w:t xml:space="preserve"> piul1Enable,</w:t>
+      </w:r>
+    </w:p>
+    <w:p>
+      <w:pPr>
+        <w:pStyle w:val="Code"/>
+      </w:pPr>
+      <w:r>
+        <w:t xml:space="preserve">    output logic </w:t>
+      </w:r>
+      <w:r>
+        <w:t xml:space="preserve">[7:0] </w:t>
+      </w:r>
+      <w:r>
+        <w:t>poul8Count</w:t>
+      </w:r>
+    </w:p>
+    <w:p>
+      <w:pPr>
+        <w:pStyle w:val="Code"/>
+      </w:pPr>
+      <w:r>
+        <w:t xml:space="preserve">    ); </w:t>
+      </w:r>
+    </w:p>
+    <w:p>
+      <w:pPr>
+        <w:pStyle w:val="Code"/>
+      </w:pPr>
+      <w:proofErr w:type="spellStart"/>
+      <w:r>
         <w:t>endmodule</w:t>
       </w:r>
-      <w:r>
-        <w:t xml:space="preserve"> keyword shall be followed by a comment containing the </w:t>
-      </w:r>
-      <w:r>
-        <w:t>module</w:t>
-      </w:r>
-      <w:r>
-        <w:t xml:space="preserve"> identifier:</w:t>
-      </w:r>
-    </w:p>
-    <w:p>
-      <w:pPr>
-        <w:jc w:val="center"/>
-      </w:pPr>
-      <w:r>
-        <w:rPr>
-          <w:rStyle w:val="CodeChar"/>
-        </w:rPr>
-        <w:t>tM</w:t>
-      </w:r>
-      <w:r>
-        <w:t>&lt;identifier&gt;</w:t>
-      </w:r>
-    </w:p>
-    <w:p>
-      <w:r>
-        <w:t>Example:</w:t>
-      </w:r>
-    </w:p>
-    <w:p>
-      <w:pPr>
-        <w:pStyle w:val="Code"/>
-      </w:pPr>
-      <w:r>
-        <w:t>module tMCameraFpga (</w:t>
-      </w:r>
-    </w:p>
-    <w:p>
-      <w:pPr>
-        <w:pStyle w:val="Code"/>
-      </w:pPr>
-      <w:r>
-        <w:t xml:space="preserve">    input logic         piul1FpgaClock,</w:t>
-      </w:r>
-    </w:p>
-    <w:p>
-      <w:pPr>
-        <w:pStyle w:val="Code"/>
-      </w:pPr>
-      <w:r>
-        <w:t xml:space="preserve">    input logic         piul1FpgaResetN,</w:t>
-      </w:r>
-    </w:p>
-    <w:p>
-      <w:pPr>
-        <w:pStyle w:val="Code"/>
-      </w:pPr>
-      <w:r>
-        <w:t xml:space="preserve">    tITRDB_D5M.driver   pIImageSensor,</w:t>
-      </w:r>
-    </w:p>
-    <w:p>
-      <w:pPr>
-        <w:pStyle w:val="Code"/>
-      </w:pPr>
-      <w:r>
-        <w:t xml:space="preserve">    tIADV7123.driver    pIDisplay</w:t>
-      </w:r>
-    </w:p>
-    <w:p>
-      <w:pPr>
-        <w:pStyle w:val="Code"/>
-      </w:pPr>
-      <w:r>
-        <w:t xml:space="preserve">    ); </w:t>
-      </w:r>
-    </w:p>
-    <w:p>
-      <w:pPr>
-        <w:pStyle w:val="Code"/>
+      <w:proofErr w:type="spellEnd"/>
+      <w:r>
         <w:rPr>
           <w:color w:val="70AD47" w:themeColor="accent6"/>
         </w:rPr>
-      </w:pPr>
-      <w:r>
-        <w:t>endmodule</w:t>
-      </w:r>
+        <w:t>//</w:t>
+      </w:r>
+      <w:proofErr w:type="spellStart"/>
       <w:r>
         <w:rPr>
           <w:color w:val="70AD47" w:themeColor="accent6"/>
         </w:rPr>
-        <w:t xml:space="preserve">//tMCameraFpga </w:t>
-      </w:r>
+        <w:t>tMCounter</w:t>
+      </w:r>
+      <w:proofErr w:type="spellEnd"/>
+      <w:r>
+        <w:rPr>
+          <w:color w:val="70AD47" w:themeColor="accent6"/>
+        </w:rPr>
+        <w:t xml:space="preserve"> </w:t>
+      </w:r>
+    </w:p>
+    <w:p>
+      <w:pPr>
+        <w:pStyle w:val="Code"/>
+      </w:pPr>
+    </w:p>
+    <w:p>
+      <w:pPr>
+        <w:pStyle w:val="Code"/>
+        <w:rPr>
+          <w:color w:val="70AD47" w:themeColor="accent6"/>
+        </w:rPr>
+      </w:pPr>
+    </w:p>
+    <w:p>
+      <w:pPr>
+        <w:pStyle w:val="Code"/>
+        <w:rPr>
+          <w:color w:val="70AD47" w:themeColor="accent6"/>
+        </w:rPr>
+      </w:pPr>
       <w:r>
         <w:rPr>
           <w:color w:val="70AD47" w:themeColor="accent6"/>
@@ -1845,10 +2242,109 @@
         <w:rPr>
           <w:rStyle w:val="CodeChar"/>
         </w:rPr>
+        <w:t>.</w:t>
+      </w:r>
+      <w:proofErr w:type="spellStart"/>
+      <w:r>
+        <w:rPr>
+          <w:rStyle w:val="CodeChar"/>
+        </w:rPr>
+        <w:t>sv</w:t>
+      </w:r>
+      <w:proofErr w:type="spellEnd"/>
+    </w:p>
+    <w:p>
+      <w:r>
+        <w:t>Example:</w:t>
+      </w:r>
+    </w:p>
+    <w:p>
+      <w:pPr>
+        <w:pStyle w:val="Code"/>
+      </w:pPr>
+      <w:r>
+        <w:t>P</w:t>
+      </w:r>
+      <w:r>
+        <w:t>_</w:t>
+      </w:r>
+      <w:r>
+        <w:t>ImageProcessing</w:t>
+      </w:r>
+      <w:r>
         <w:t>.sv</w:t>
       </w:r>
     </w:p>
     <w:p>
+      <w:pPr>
+        <w:pStyle w:val="Heading1"/>
+      </w:pPr>
+      <w:r>
+        <w:t>Rule 3-3: Package identifier type prefix</w:t>
+      </w:r>
+    </w:p>
+    <w:p>
+      <w:r>
+        <w:t xml:space="preserve">The </w:t>
+      </w:r>
+      <w:r>
+        <w:t>package</w:t>
+      </w:r>
+      <w:r>
+        <w:t xml:space="preserve"> identifier </w:t>
+      </w:r>
+      <w:r>
+        <w:t xml:space="preserve">shall follow the variable name conventions [Rule 1-2], [Rule 1-3], [Rule 1-4] and </w:t>
+      </w:r>
+      <w:r>
+        <w:t>have a type prefix ‘</w:t>
+      </w:r>
+      <w:proofErr w:type="spellStart"/>
+      <w:r>
+        <w:rPr>
+          <w:rStyle w:val="CodeChar"/>
+        </w:rPr>
+        <w:t>tP</w:t>
+      </w:r>
+      <w:proofErr w:type="spellEnd"/>
+      <w:r>
+        <w:t xml:space="preserve">’ and the </w:t>
+      </w:r>
+      <w:proofErr w:type="spellStart"/>
+      <w:r>
+        <w:rPr>
+          <w:rStyle w:val="CodeChar"/>
+        </w:rPr>
+        <w:t>endpackage</w:t>
+      </w:r>
+      <w:proofErr w:type="spellEnd"/>
+      <w:r>
+        <w:t xml:space="preserve"> keyword shall be followed by a comment containing the </w:t>
+      </w:r>
+      <w:r>
+        <w:t>package</w:t>
+      </w:r>
+      <w:r>
+        <w:t xml:space="preserve"> identifier:</w:t>
+      </w:r>
+    </w:p>
+    <w:p>
+      <w:pPr>
+        <w:jc w:val="center"/>
+      </w:pPr>
+      <w:proofErr w:type="spellStart"/>
+      <w:r>
+        <w:rPr>
+          <w:rStyle w:val="CodeChar"/>
+        </w:rPr>
+        <w:t>tP</w:t>
+      </w:r>
+      <w:proofErr w:type="spellEnd"/>
+      <w:r>
+        <w:t>&lt;identifier&gt;</w:t>
+      </w:r>
+    </w:p>
+    <w:p>
       <w:r>
         <w:t>Example:</w:t>
       </w:r>
@@ -1858,116 +2354,43 @@
         <w:pStyle w:val="Code"/>
       </w:pPr>
       <w:r>
-        <w:t>P</w:t>
-      </w:r>
-      <w:r>
-        <w:t>_</w:t>
-      </w:r>
-      <w:r>
-        <w:t>ImageProcessing</w:t>
-      </w:r>
-      <w:r>
-        <w:t>.sv</w:t>
-      </w:r>
-    </w:p>
-    <w:p>
-      <w:pPr>
-        <w:pStyle w:val="Heading1"/>
-      </w:pPr>
-      <w:r>
-        <w:t>Rule 3-3: Package identifier type prefix</w:t>
-      </w:r>
-    </w:p>
-    <w:p>
-      <w:r>
-        <w:t xml:space="preserve">The </w:t>
-      </w:r>
-      <w:r>
-        <w:t>package</w:t>
-      </w:r>
-      <w:r>
-        <w:t xml:space="preserve"> identifier </w:t>
-      </w:r>
-      <w:r>
-        <w:t xml:space="preserve">shall follow the variable name conventions [Rule 1-2], [Rule 1-3], [Rule 1-4] and </w:t>
-      </w:r>
-      <w:r>
-        <w:t>have a type prefix ‘</w:t>
-      </w:r>
-      <w:r>
-        <w:rPr>
-          <w:rStyle w:val="CodeChar"/>
-        </w:rPr>
-        <w:t>tP</w:t>
-      </w:r>
-      <w:r>
-        <w:t xml:space="preserve">’ and the </w:t>
-      </w:r>
-      <w:r>
-        <w:rPr>
-          <w:rStyle w:val="CodeChar"/>
-        </w:rPr>
+        <w:t xml:space="preserve">package </w:t>
+      </w:r>
+      <w:proofErr w:type="spellStart"/>
+      <w:r>
+        <w:t>tPImageProcessing</w:t>
+      </w:r>
+      <w:proofErr w:type="spellEnd"/>
+      <w:r>
+        <w:t>;</w:t>
+      </w:r>
+    </w:p>
+    <w:p>
+      <w:pPr>
+        <w:pStyle w:val="Code"/>
+        <w:rPr>
+          <w:color w:val="70AD47" w:themeColor="accent6"/>
+        </w:rPr>
+      </w:pPr>
+      <w:proofErr w:type="spellStart"/>
+      <w:r>
         <w:t>endpackage</w:t>
       </w:r>
-      <w:r>
-        <w:t xml:space="preserve"> keyword shall be followed by a comment containing the </w:t>
-      </w:r>
-      <w:r>
-        <w:t>package</w:t>
-      </w:r>
-      <w:r>
-        <w:t xml:space="preserve"> identifier:</w:t>
-      </w:r>
-    </w:p>
-    <w:p>
-      <w:pPr>
-        <w:jc w:val="center"/>
-      </w:pPr>
-      <w:r>
-        <w:rPr>
-          <w:rStyle w:val="CodeChar"/>
-        </w:rPr>
-        <w:t>tP</w:t>
-      </w:r>
-      <w:r>
-        <w:t>&lt;identifier&gt;</w:t>
-      </w:r>
-    </w:p>
-    <w:p>
-      <w:r>
-        <w:t>Example:</w:t>
-      </w:r>
-    </w:p>
-    <w:p>
-      <w:pPr>
-        <w:pStyle w:val="Code"/>
-      </w:pPr>
-      <w:r>
-        <w:t>package tPImageProcessing;</w:t>
-      </w:r>
-    </w:p>
-    <w:p>
-      <w:pPr>
-        <w:pStyle w:val="Code"/>
+      <w:proofErr w:type="spellEnd"/>
+      <w:r>
         <w:rPr>
           <w:color w:val="70AD47" w:themeColor="accent6"/>
         </w:rPr>
-      </w:pPr>
-      <w:r>
-        <w:t>endpackage</w:t>
-      </w:r>
+        <w:t>//</w:t>
+      </w:r>
+      <w:proofErr w:type="spellStart"/>
       <w:r>
         <w:rPr>
           <w:color w:val="70AD47" w:themeColor="accent6"/>
         </w:rPr>
-        <w:t>//</w:t>
-      </w:r>
-      <w:r>
-        <w:rPr>
-          <w:color w:val="70AD47" w:themeColor="accent6"/>
-        </w:rPr>
         <w:t>tPImageProcessing</w:t>
       </w:r>
+      <w:proofErr w:type="spellEnd"/>
     </w:p>
     <w:p>
       <w:pPr>
@@ -2037,12 +2460,114 @@
         <w:rPr>
           <w:rStyle w:val="CodeChar"/>
         </w:rPr>
+        <w:t>.</w:t>
+      </w:r>
+      <w:proofErr w:type="spellStart"/>
+      <w:r>
+        <w:rPr>
+          <w:rStyle w:val="CodeChar"/>
+        </w:rPr>
+        <w:t>sv</w:t>
+      </w:r>
+      <w:proofErr w:type="spellEnd"/>
+    </w:p>
+    <w:p>
+      <w:r>
+        <w:t>Example</w:t>
+      </w:r>
+      <w:r>
+        <w:t>:</w:t>
+      </w:r>
+    </w:p>
+    <w:p>
+      <w:pPr>
+        <w:pStyle w:val="Code"/>
+      </w:pPr>
+      <w:r>
+        <w:t>I_</w:t>
+      </w:r>
+      <w:r>
+        <w:t>DataBus</w:t>
+      </w:r>
+      <w:r>
         <w:t>.sv</w:t>
       </w:r>
     </w:p>
     <w:p>
-      <w:r>
-        <w:t>Example</w:t>
+      <w:pPr>
+        <w:pStyle w:val="Heading1"/>
+      </w:pPr>
+      <w:r>
+        <w:t>Rule 4</w:t>
+      </w:r>
+      <w:r>
+        <w:t>-3</w:t>
+      </w:r>
+      <w:r>
+        <w:t xml:space="preserve">: Interface </w:t>
+      </w:r>
+      <w:r>
+        <w:t>identifier type prefix</w:t>
+      </w:r>
+    </w:p>
+    <w:p>
+      <w:r>
+        <w:t xml:space="preserve">The interface identifier </w:t>
+      </w:r>
+      <w:r>
+        <w:t xml:space="preserve">shall follow the variable name conventions [Rule 1-2], [Rule 1-3], [Rule 1-4] and </w:t>
+      </w:r>
+      <w:r>
+        <w:t>have</w:t>
+      </w:r>
+      <w:r>
+        <w:t xml:space="preserve"> a</w:t>
+      </w:r>
+      <w:r>
+        <w:t xml:space="preserve"> </w:t>
+      </w:r>
+      <w:r>
+        <w:t xml:space="preserve">type </w:t>
+      </w:r>
+      <w:r>
+        <w:t>prefix ‘</w:t>
+      </w:r>
+      <w:proofErr w:type="spellStart"/>
+      <w:r>
+        <w:rPr>
+          <w:rStyle w:val="CodeChar"/>
+        </w:rPr>
+        <w:t>tI</w:t>
+      </w:r>
+      <w:proofErr w:type="spellEnd"/>
+      <w:r>
+        <w:t>’</w:t>
+      </w:r>
+      <w:r>
+        <w:t xml:space="preserve"> and the </w:t>
+      </w:r>
+      <w:proofErr w:type="spellStart"/>
+      <w:r>
+        <w:rPr>
+          <w:rStyle w:val="CodeChar"/>
+        </w:rPr>
+        <w:t>endinterface</w:t>
+      </w:r>
+      <w:proofErr w:type="spellEnd"/>
+      <w:r>
+        <w:t xml:space="preserve"> keyword </w:t>
+      </w:r>
+      <w:r>
+        <w:t>shall be</w:t>
+      </w:r>
+      <w:r>
+        <w:t xml:space="preserve"> followed by a comment containing the</w:t>
+      </w:r>
+      <w:r>
+        <w:t xml:space="preserve"> interface</w:t>
+      </w:r>
+      <w:r>
+        <w:t xml:space="preserve"> identifier</w:t>
       </w:r>
       <w:r>
         <w:t>:</w:t>
@@ -2050,16 +2575,89 @@
     </w:p>
     <w:p>
       <w:pPr>
-        <w:pStyle w:val="Code"/>
-      </w:pPr>
-      <w:r>
-        <w:t>I_</w:t>
-      </w:r>
-      <w:r>
-        <w:t>DataBus</w:t>
-      </w:r>
-      <w:r>
-        <w:t>.sv</w:t>
+        <w:jc w:val="center"/>
+      </w:pPr>
+      <w:proofErr w:type="spellStart"/>
+      <w:r>
+        <w:rPr>
+          <w:rStyle w:val="CodeChar"/>
+        </w:rPr>
+        <w:t>tI</w:t>
+      </w:r>
+      <w:proofErr w:type="spellEnd"/>
+      <w:r>
+        <w:t>&lt;identifier&gt;</w:t>
+      </w:r>
+    </w:p>
+    <w:p>
+      <w:r>
+        <w:t>Example:</w:t>
+      </w:r>
+    </w:p>
+    <w:p>
+      <w:pPr>
+        <w:pStyle w:val="Code"/>
+      </w:pPr>
+      <w:r>
+        <w:t>i</w:t>
+      </w:r>
+      <w:r>
+        <w:t xml:space="preserve">nterface </w:t>
+      </w:r>
+      <w:proofErr w:type="spellStart"/>
+      <w:r>
+        <w:t>tIDataBus</w:t>
+      </w:r>
+      <w:proofErr w:type="spellEnd"/>
+      <w:r>
+        <w:t>;</w:t>
+      </w:r>
+    </w:p>
+    <w:p>
+      <w:pPr>
+        <w:pStyle w:val="Code"/>
+        <w:rPr>
+          <w:color w:val="70AD47" w:themeColor="accent6"/>
+        </w:rPr>
+      </w:pPr>
+      <w:proofErr w:type="spellStart"/>
+      <w:r>
+        <w:t>e</w:t>
+      </w:r>
+      <w:r>
+        <w:t>ndinterface</w:t>
+      </w:r>
+      <w:proofErr w:type="spellEnd"/>
+      <w:r>
+        <w:rPr>
+          <w:color w:val="70AD47" w:themeColor="accent6"/>
+        </w:rPr>
+        <w:t>//</w:t>
+      </w:r>
+      <w:proofErr w:type="spellStart"/>
+      <w:r>
+        <w:rPr>
+          <w:color w:val="70AD47" w:themeColor="accent6"/>
+        </w:rPr>
+        <w:t>tIDataBus</w:t>
+      </w:r>
+      <w:proofErr w:type="spellEnd"/>
+    </w:p>
+    <w:p>
+      <w:pPr>
+        <w:pStyle w:val="Code"/>
+      </w:pPr>
+    </w:p>
+    <w:p>
+      <w:pPr>
+        <w:rPr>
+          <w:rFonts w:ascii="Consolas" w:hAnsi="Consolas"/>
+          <w:sz w:val="20"/>
+          <w:szCs w:val="20"/>
+        </w:rPr>
+      </w:pPr>
+      <w:r>
+        <w:br w:type="page"/>
       </w:r>
     </w:p>
     <w:p>
@@ -2067,126 +2665,462 @@
         <w:pStyle w:val="Heading1"/>
       </w:pPr>
       <w:r>
-        <w:t>Rule 4</w:t>
-      </w:r>
-      <w:r>
-        <w:t>-3</w:t>
-      </w:r>
-      <w:r>
-        <w:t xml:space="preserve">: Interface </w:t>
-      </w:r>
-      <w:r>
-        <w:t>identifier type prefix</w:t>
-      </w:r>
-    </w:p>
-    <w:p>
-      <w:r>
-        <w:t xml:space="preserve">The interface identifier </w:t>
-      </w:r>
-      <w:r>
-        <w:t xml:space="preserve">shall follow the variable name conventions [Rule 1-2], [Rule 1-3], [Rule 1-4] and </w:t>
-      </w:r>
-      <w:r>
-        <w:t>have</w:t>
-      </w:r>
-      <w:r>
-        <w:t xml:space="preserve"> a</w:t>
+        <w:lastRenderedPageBreak/>
+        <w:t>Rule</w:t>
+      </w:r>
+      <w:r>
+        <w:t xml:space="preserve"> 5</w:t>
+      </w:r>
+      <w:r>
+        <w:t xml:space="preserve">-1: </w:t>
+      </w:r>
+      <w:r>
+        <w:t>Top module</w:t>
+      </w:r>
+      <w:r>
+        <w:t xml:space="preserve"> ports identifier name convention</w:t>
+      </w:r>
+    </w:p>
+    <w:p>
+      <w:r>
+        <w:t xml:space="preserve">The top module shall have all ports names in CAPITAL matching the PCB signals names. </w:t>
+      </w:r>
+    </w:p>
+    <w:p>
+      <w:pPr>
+        <w:pStyle w:val="Heading1"/>
+      </w:pPr>
+      <w:r>
+        <w:t>Rule</w:t>
+      </w:r>
+      <w:r>
+        <w:t xml:space="preserve"> 5-2</w:t>
+      </w:r>
+      <w:r>
+        <w:t xml:space="preserve">: </w:t>
+      </w:r>
+      <w:r>
+        <w:t>Tristate buffer generation</w:t>
+      </w:r>
+      <w:r>
+        <w:t xml:space="preserve"> [</w:t>
+      </w:r>
+      <w:r>
+        <w:t>o</w:t>
+      </w:r>
+      <w:r>
+        <w:t>ptional]</w:t>
+      </w:r>
+    </w:p>
+    <w:p>
+      <w:r>
+        <w:t>The tristate buffers should be inferred from RTL logic.</w:t>
+      </w:r>
+    </w:p>
+    <w:p>
+      <w:pPr>
+        <w:pStyle w:val="Heading1"/>
+      </w:pPr>
+      <w:r>
+        <w:t>Rule</w:t>
+      </w:r>
+      <w:r>
+        <w:t xml:space="preserve"> 5-3</w:t>
+      </w:r>
+      <w:r>
+        <w:t xml:space="preserve">: Tristate buffer </w:t>
+      </w:r>
+      <w:r>
+        <w:t>instantiation</w:t>
+      </w:r>
+    </w:p>
+    <w:p>
+      <w:r>
+        <w:t>The tristate buffers shall only be instantiated in the top module.</w:t>
+      </w:r>
+    </w:p>
+    <w:p>
+      <w:pPr>
+        <w:pStyle w:val="Heading1"/>
+      </w:pPr>
+      <w:r>
+        <w:t>Rule</w:t>
+      </w:r>
+      <w:r>
+        <w:t xml:space="preserve"> 5-4</w:t>
+      </w:r>
+      <w:r>
+        <w:t xml:space="preserve">: </w:t>
+      </w:r>
+      <w:r>
+        <w:t>Bidirectional signals</w:t>
       </w:r>
       <w:r>
         <w:t xml:space="preserve"> </w:t>
       </w:r>
       <w:r>
-        <w:t xml:space="preserve">type </w:t>
-      </w:r>
-      <w:r>
-        <w:t>prefix ‘</w:t>
-      </w:r>
-      <w:r>
-        <w:rPr>
-          <w:rStyle w:val="CodeChar"/>
-        </w:rPr>
-        <w:t>tI</w:t>
-      </w:r>
-      <w:r>
-        <w:t>’</w:t>
-      </w:r>
-      <w:r>
-        <w:t xml:space="preserve"> and the </w:t>
-      </w:r>
-      <w:r>
-        <w:rPr>
-          <w:rStyle w:val="CodeChar"/>
-        </w:rPr>
-        <w:t>endinterface</w:t>
-      </w:r>
-      <w:r>
-        <w:t xml:space="preserve"> keyword </w:t>
-      </w:r>
-      <w:r>
-        <w:t>shall be</w:t>
-      </w:r>
-      <w:r>
-        <w:t xml:space="preserve"> followed by a comment containing the</w:t>
-      </w:r>
-      <w:r>
-        <w:t xml:space="preserve"> interface</w:t>
-      </w:r>
-      <w:r>
-        <w:t xml:space="preserve"> identifier</w:t>
-      </w:r>
-      <w:r>
-        <w:t>:</w:t>
+        <w:t>in modules</w:t>
+      </w:r>
+    </w:p>
+    <w:p>
+      <w:r>
+        <w:t>Modules shall only have unidirectional signals and any bidirectional signal shall be represented by two unidirectional signals. These signals shall have the same identifier prefix matching the bidirectional signal name followed by a ‘</w:t>
+      </w:r>
+      <w:r>
+        <w:rPr>
+          <w:rFonts w:ascii="Consolas" w:hAnsi="Consolas"/>
+          <w:sz w:val="20"/>
+          <w:szCs w:val="20"/>
+        </w:rPr>
+        <w:t>_in</w:t>
+      </w:r>
+      <w:r>
+        <w:t>’ for the input signal and an ‘</w:t>
+      </w:r>
+      <w:r>
+        <w:rPr>
+          <w:rFonts w:ascii="Consolas" w:hAnsi="Consolas"/>
+          <w:sz w:val="20"/>
+          <w:szCs w:val="20"/>
+        </w:rPr>
+        <w:t>_out</w:t>
+      </w:r>
+      <w:r>
+        <w:t>’ for the output signal.</w:t>
       </w:r>
     </w:p>
     <w:p>
       <w:pPr>
         <w:jc w:val="center"/>
-      </w:pPr>
-      <w:r>
-        <w:rPr>
-          <w:rStyle w:val="CodeChar"/>
-        </w:rPr>
-        <w:t>tI</w:t>
-      </w:r>
-      <w:r>
-        <w:t>&lt;identifier&gt;</w:t>
-      </w:r>
-    </w:p>
-    <w:p>
-      <w:r>
-        <w:t>Example:</w:t>
-      </w:r>
-    </w:p>
-    <w:p>
-      <w:pPr>
-        <w:pStyle w:val="Code"/>
-      </w:pPr>
-      <w:r>
-        <w:t>i</w:t>
-      </w:r>
-      <w:r>
-        <w:t xml:space="preserve">nterface </w:t>
-      </w:r>
-      <w:r>
-        <w:t>tIDataBus;</w:t>
-      </w:r>
-    </w:p>
-    <w:p>
-      <w:pPr>
-        <w:pStyle w:val="Code"/>
-      </w:pPr>
-      <w:r>
-        <w:t>e</w:t>
-      </w:r>
-      <w:r>
-        <w:t>ndinterface</w:t>
-      </w:r>
-      <w:r>
-        <w:rPr>
-          <w:color w:val="70AD47" w:themeColor="accent6"/>
-        </w:rPr>
-        <w:t>//tIDataBus</w:t>
-      </w:r>
+        <w:rPr>
+          <w:rFonts w:ascii="Consolas" w:hAnsi="Consolas"/>
+          <w:sz w:val="20"/>
+          <w:szCs w:val="20"/>
+        </w:rPr>
+      </w:pPr>
+      <w:r>
+        <w:rPr>
+          <w:rFonts w:ascii="Consolas" w:hAnsi="Consolas"/>
+          <w:sz w:val="20"/>
+          <w:szCs w:val="20"/>
+        </w:rPr>
+        <w:t>&lt;</w:t>
+      </w:r>
+      <w:proofErr w:type="spellStart"/>
+      <w:r>
+        <w:rPr>
+          <w:rFonts w:ascii="Consolas" w:hAnsi="Consolas"/>
+          <w:sz w:val="20"/>
+          <w:szCs w:val="20"/>
+        </w:rPr>
+        <w:t>idetifier</w:t>
+      </w:r>
+      <w:proofErr w:type="spellEnd"/>
+      <w:r>
+        <w:rPr>
+          <w:rFonts w:ascii="Consolas" w:hAnsi="Consolas"/>
+          <w:sz w:val="20"/>
+          <w:szCs w:val="20"/>
+        </w:rPr>
+        <w:t>&gt;</w:t>
+      </w:r>
+      <w:r>
+        <w:rPr>
+          <w:rFonts w:ascii="Consolas" w:hAnsi="Consolas"/>
+          <w:sz w:val="20"/>
+          <w:szCs w:val="20"/>
+        </w:rPr>
+        <w:t xml:space="preserve">_in    </w:t>
+      </w:r>
+      <w:bookmarkStart w:id="0" w:name="_GoBack"/>
+      <w:bookmarkEnd w:id="0"/>
+      <w:r>
+        <w:rPr>
+          <w:rFonts w:ascii="Consolas" w:hAnsi="Consolas"/>
+          <w:sz w:val="20"/>
+          <w:szCs w:val="20"/>
+        </w:rPr>
+        <w:t>&lt;identifier&gt;_out</w:t>
+      </w:r>
+    </w:p>
+    <w:p>
+      <w:pPr>
+        <w:rPr>
+          <w:rFonts w:ascii="Consolas" w:hAnsi="Consolas"/>
+          <w:sz w:val="20"/>
+          <w:szCs w:val="20"/>
+        </w:rPr>
+      </w:pPr>
+      <w:r>
+        <w:rPr>
+          <w:rFonts w:ascii="Consolas" w:hAnsi="Consolas"/>
+          <w:sz w:val="20"/>
+          <w:szCs w:val="20"/>
+        </w:rPr>
+        <w:t>Examples:</w:t>
+      </w:r>
+    </w:p>
+    <w:p>
+      <w:pPr>
+        <w:rPr>
+          <w:rFonts w:ascii="Consolas" w:hAnsi="Consolas"/>
+          <w:sz w:val="20"/>
+          <w:szCs w:val="20"/>
+        </w:rPr>
+      </w:pPr>
+      <w:r>
+        <w:rPr>
+          <w:rFonts w:ascii="Consolas" w:hAnsi="Consolas"/>
+          <w:sz w:val="20"/>
+          <w:szCs w:val="20"/>
+        </w:rPr>
+        <w:t>//</w:t>
+      </w:r>
+      <w:proofErr w:type="spellStart"/>
+      <w:r>
+        <w:rPr>
+          <w:rFonts w:ascii="Consolas" w:hAnsi="Consolas"/>
+          <w:sz w:val="20"/>
+          <w:szCs w:val="20"/>
+        </w:rPr>
+        <w:t>inout</w:t>
+      </w:r>
+      <w:proofErr w:type="spellEnd"/>
+      <w:r>
+        <w:rPr>
+          <w:rFonts w:ascii="Consolas" w:hAnsi="Consolas"/>
+          <w:sz w:val="20"/>
+          <w:szCs w:val="20"/>
+        </w:rPr>
+        <w:t xml:space="preserve"> wire </w:t>
+      </w:r>
+      <w:proofErr w:type="spellStart"/>
+      <w:r>
+        <w:rPr>
+          <w:rFonts w:ascii="Consolas" w:hAnsi="Consolas"/>
+          <w:sz w:val="20"/>
+          <w:szCs w:val="20"/>
+        </w:rPr>
+        <w:t>scl</w:t>
+      </w:r>
+      <w:proofErr w:type="spellEnd"/>
+    </w:p>
+    <w:p>
+      <w:pPr>
+        <w:rPr>
+          <w:rFonts w:ascii="Consolas" w:hAnsi="Consolas"/>
+          <w:sz w:val="20"/>
+          <w:szCs w:val="20"/>
+        </w:rPr>
+      </w:pPr>
+      <w:r>
+        <w:rPr>
+          <w:rFonts w:ascii="Consolas" w:hAnsi="Consolas"/>
+          <w:sz w:val="20"/>
+          <w:szCs w:val="20"/>
+        </w:rPr>
+        <w:t xml:space="preserve">input wire </w:t>
+      </w:r>
+      <w:proofErr w:type="spellStart"/>
+      <w:r>
+        <w:rPr>
+          <w:rFonts w:ascii="Consolas" w:hAnsi="Consolas"/>
+          <w:sz w:val="20"/>
+          <w:szCs w:val="20"/>
+        </w:rPr>
+        <w:t>scl_in</w:t>
+      </w:r>
+      <w:proofErr w:type="spellEnd"/>
+    </w:p>
+    <w:p>
+      <w:pPr>
+        <w:rPr>
+          <w:rFonts w:ascii="Consolas" w:hAnsi="Consolas"/>
+          <w:sz w:val="20"/>
+          <w:szCs w:val="20"/>
+        </w:rPr>
+      </w:pPr>
+      <w:r>
+        <w:rPr>
+          <w:rFonts w:ascii="Consolas" w:hAnsi="Consolas"/>
+          <w:sz w:val="20"/>
+          <w:szCs w:val="20"/>
+        </w:rPr>
+        <w:t xml:space="preserve">output wire </w:t>
+      </w:r>
+      <w:proofErr w:type="spellStart"/>
+      <w:r>
+        <w:rPr>
+          <w:rFonts w:ascii="Consolas" w:hAnsi="Consolas"/>
+          <w:sz w:val="20"/>
+          <w:szCs w:val="20"/>
+        </w:rPr>
+        <w:t>scl_out</w:t>
+      </w:r>
+      <w:proofErr w:type="spellEnd"/>
+    </w:p>
+    <w:p>
+      <w:pPr>
+        <w:rPr>
+          <w:rFonts w:ascii="Consolas" w:hAnsi="Consolas"/>
+          <w:sz w:val="20"/>
+          <w:szCs w:val="20"/>
+        </w:rPr>
+      </w:pPr>
+      <w:r>
+        <w:rPr>
+          <w:rFonts w:ascii="Consolas" w:hAnsi="Consolas"/>
+          <w:sz w:val="20"/>
+          <w:szCs w:val="20"/>
+        </w:rPr>
+        <w:t>//</w:t>
+      </w:r>
+      <w:proofErr w:type="spellStart"/>
+      <w:r>
+        <w:rPr>
+          <w:rFonts w:ascii="Consolas" w:hAnsi="Consolas"/>
+          <w:sz w:val="20"/>
+          <w:szCs w:val="20"/>
+        </w:rPr>
+        <w:t>inout</w:t>
+      </w:r>
+      <w:proofErr w:type="spellEnd"/>
+      <w:r>
+        <w:rPr>
+          <w:rFonts w:ascii="Consolas" w:hAnsi="Consolas"/>
+          <w:sz w:val="20"/>
+          <w:szCs w:val="20"/>
+        </w:rPr>
+        <w:t xml:space="preserve"> wire </w:t>
+      </w:r>
+      <w:proofErr w:type="spellStart"/>
+      <w:r>
+        <w:rPr>
+          <w:rFonts w:ascii="Consolas" w:hAnsi="Consolas"/>
+          <w:sz w:val="20"/>
+          <w:szCs w:val="20"/>
+        </w:rPr>
+        <w:t>sda</w:t>
+      </w:r>
+      <w:proofErr w:type="spellEnd"/>
+      <w:r>
+        <w:rPr>
+          <w:rFonts w:ascii="Consolas" w:hAnsi="Consolas"/>
+          <w:sz w:val="20"/>
+          <w:szCs w:val="20"/>
+        </w:rPr>
+        <w:t xml:space="preserve"> </w:t>
+      </w:r>
+    </w:p>
+    <w:p>
+      <w:pPr>
+        <w:rPr>
+          <w:rFonts w:ascii="Consolas" w:hAnsi="Consolas"/>
+          <w:sz w:val="20"/>
+          <w:szCs w:val="20"/>
+        </w:rPr>
+      </w:pPr>
+      <w:r>
+        <w:rPr>
+          <w:rFonts w:ascii="Consolas" w:hAnsi="Consolas"/>
+          <w:sz w:val="20"/>
+          <w:szCs w:val="20"/>
+        </w:rPr>
+        <w:t>input wire</w:t>
+      </w:r>
+      <w:r>
+        <w:rPr>
+          <w:rFonts w:ascii="Consolas" w:hAnsi="Consolas"/>
+          <w:sz w:val="20"/>
+          <w:szCs w:val="20"/>
+        </w:rPr>
+        <w:t xml:space="preserve"> </w:t>
+      </w:r>
+      <w:proofErr w:type="spellStart"/>
+      <w:r>
+        <w:rPr>
+          <w:rFonts w:ascii="Consolas" w:hAnsi="Consolas"/>
+          <w:sz w:val="20"/>
+          <w:szCs w:val="20"/>
+        </w:rPr>
+        <w:t>sda</w:t>
+      </w:r>
+      <w:r>
+        <w:rPr>
+          <w:rFonts w:ascii="Consolas" w:hAnsi="Consolas"/>
+          <w:sz w:val="20"/>
+          <w:szCs w:val="20"/>
+        </w:rPr>
+        <w:t>_in</w:t>
+      </w:r>
+      <w:proofErr w:type="spellEnd"/>
+    </w:p>
+    <w:p>
+      <w:pPr>
+        <w:rPr>
+          <w:rFonts w:ascii="Consolas" w:hAnsi="Consolas"/>
+          <w:sz w:val="20"/>
+          <w:szCs w:val="20"/>
+        </w:rPr>
+      </w:pPr>
+      <w:r>
+        <w:rPr>
+          <w:rFonts w:ascii="Consolas" w:hAnsi="Consolas"/>
+          <w:sz w:val="20"/>
+          <w:szCs w:val="20"/>
+        </w:rPr>
+        <w:t>output</w:t>
+      </w:r>
+      <w:r>
+        <w:rPr>
+          <w:rFonts w:ascii="Consolas" w:hAnsi="Consolas"/>
+          <w:sz w:val="20"/>
+          <w:szCs w:val="20"/>
+        </w:rPr>
+        <w:t xml:space="preserve"> wire </w:t>
+      </w:r>
+      <w:proofErr w:type="spellStart"/>
+      <w:r>
+        <w:rPr>
+          <w:rFonts w:ascii="Consolas" w:hAnsi="Consolas"/>
+          <w:sz w:val="20"/>
+          <w:szCs w:val="20"/>
+        </w:rPr>
+        <w:t>sda</w:t>
+      </w:r>
+      <w:r>
+        <w:rPr>
+          <w:rFonts w:ascii="Consolas" w:hAnsi="Consolas"/>
+          <w:sz w:val="20"/>
+          <w:szCs w:val="20"/>
+        </w:rPr>
+        <w:t>_out</w:t>
+      </w:r>
+      <w:proofErr w:type="spellEnd"/>
+    </w:p>
+    <w:p>
+      <w:pPr>
+        <w:rPr>
+          <w:rFonts w:ascii="Consolas" w:hAnsi="Consolas"/>
+          <w:sz w:val="20"/>
+          <w:szCs w:val="20"/>
+        </w:rPr>
+      </w:pPr>
+    </w:p>
+    <w:p>
+      <w:pPr>
+        <w:rPr>
+          <w:rFonts w:ascii="Consolas" w:hAnsi="Consolas"/>
+          <w:sz w:val="20"/>
+          <w:szCs w:val="20"/>
+        </w:rPr>
+      </w:pPr>
+    </w:p>
+    <w:p/>
+    <w:p>
+      <w:pPr>
+        <w:pStyle w:val="Code"/>
+      </w:pPr>
     </w:p>
     <w:sectPr>
       <w:pgSz w:w="11906" w:h="16838"/>
@@ -2215,7 +3149,7 @@
       </w:pPr>
     </w:pPrDefault>
   </w:docDefaults>
-  <w:latentStyles w:defLockedState="0" w:defUIPriority="99" w:defSemiHidden="0" w:defUnhideWhenUsed="0" w:defQFormat="0" w:count="372">
+  <w:latentStyles w:defLockedState="0" w:defUIPriority="99" w:defSemiHidden="0" w:defUnhideWhenUsed="0" w:defQFormat="0" w:count="373">
     <w:lsdException w:name="Normal" w:uiPriority="0" w:qFormat="1"/>
     <w:lsdException w:name="heading 1" w:uiPriority="9" w:qFormat="1"/>
     <w:lsdException w:name="heading 2" w:semiHidden="1" w:uiPriority="9" w:unhideWhenUsed="1" w:qFormat="1"/>
@@ -2321,7 +3255,6 @@
     <w:lsdException w:name="HTML Sample" w:semiHidden="1" w:unhideWhenUsed="1"/>
     <w:lsdException w:name="HTML Typewriter" w:semiHidden="1" w:unhideWhenUsed="1"/>
     <w:lsdException w:name="HTML Variable" w:semiHidden="1" w:unhideWhenUsed="1"/>
-    <w:lsdException w:name="Normal Table" w:semiHidden="1" w:unhideWhenUsed="1"/>
     <w:lsdException w:name="annotation subject" w:semiHidden="1" w:unhideWhenUsed="1"/>
     <w:lsdException w:name="No List" w:semiHidden="1" w:unhideWhenUsed="1"/>
     <w:lsdException w:name="Outline List 1" w:semiHidden="1" w:unhideWhenUsed="1"/>
@@ -2368,10 +3301,8 @@
     <w:lsdException w:name="Table Subtle 2" w:semiHidden="1" w:unhideWhenUsed="1"/>
     <w:lsdException w:name="Table Web 1" w:semiHidden="1" w:unhideWhenUsed="1"/>
     <w:lsdException w:name="Table Web 2" w:semiHidden="1" w:unhideWhenUsed="1"/>
-    <w:lsdException w:name="Table Web 3" w:semiHidden="1" w:unhideWhenUsed="1"/>
     <w:lsdException w:name="Balloon Text" w:semiHidden="1" w:unhideWhenUsed="1"/>
     <w:lsdException w:name="Table Grid" w:uiPriority="39"/>
-    <w:lsdException w:name="Table Theme" w:semiHidden="1" w:unhideWhenUsed="1"/>
     <w:lsdException w:name="Placeholder Text" w:semiHidden="1"/>
     <w:lsdException w:name="No Spacing" w:uiPriority="1" w:qFormat="1"/>
     <w:lsdException w:name="Light Shading" w:uiPriority="60"/>
@@ -2588,6 +3519,7 @@
     <w:lsdException w:name="List Table 6 Colorful Accent 6" w:uiPriority="51"/>
     <w:lsdException w:name="List Table 7 Colorful Accent 6" w:uiPriority="52"/>
     <w:lsdException w:name="Mention" w:semiHidden="1" w:unhideWhenUsed="1"/>
+    <w:lsdException w:name="Smart Hyperlink" w:semiHidden="1" w:unhideWhenUsed="1"/>
   </w:latentStyles>
   <w:style w:type="paragraph" w:default="1" w:styleId="Normal">
     <w:name w:val="Normal"/>
@@ -3340,4 +4272,16 @@
     </a:ext>
   </a:extLst>
 </a:theme>
+</file>
+
+<file path=customXml/item1.xml><?xml version="1.0" encoding="utf-8"?>
+<b:Sources xmlns:b="http://schemas.openxmlformats.org/officeDocument/2006/bibliography" xmlns="http://schemas.openxmlformats.org/officeDocument/2006/bibliography" SelectedStyle="\APASixthEditionOfficeOnline.xsl" StyleName="APA" Version="6"/>
+</file>
+
+<file path=customXml/itemProps1.xml><?xml version="1.0" encoding="utf-8"?>
+<ds:datastoreItem xmlns:ds="http://schemas.openxmlformats.org/officeDocument/2006/customXml" ds:itemID="{C2908488-9A8D-41DF-A927-D80A7F67D4CB}">
+  <ds:schemaRefs>
+    <ds:schemaRef ds:uri="http://schemas.openxmlformats.org/officeDocument/2006/bibliography"/>
+  </ds:schemaRefs>
+</ds:datastoreItem>
 </file>
</xml_diff>